<commit_message>
Update 01 - Exercices - Dictionnaire des données.docx
</commit_message>
<xml_diff>
--- a/03 - Databases/01 - Exercices - Dictionnaire des données.docx
+++ b/03 - Databases/01 - Exercices - Dictionnaire des données.docx
@@ -126,15 +126,7 @@
         </w:numPr>
       </w:pPr>
       <w:r>
-        <w:t xml:space="preserve">Un responsable région sera </w:t>
-      </w:r>
-      <w:proofErr w:type="gramStart"/>
-      <w:r>
-        <w:t>nommé</w:t>
-      </w:r>
-      <w:proofErr w:type="gramEnd"/>
-      <w:r>
-        <w:t xml:space="preserve"> : on en connaitra son </w:t>
+        <w:t xml:space="preserve">Un responsable région sera nommé : on en connaitra son </w:t>
       </w:r>
       <w:r>
         <w:rPr>
@@ -303,7 +295,6 @@
                 <w:szCs w:val="20"/>
               </w:rPr>
             </w:pPr>
-            <w:proofErr w:type="spellStart"/>
             <w:r>
               <w:rPr>
                 <w:sz w:val="20"/>
@@ -311,7 +302,6 @@
               </w:rPr>
               <w:t>Plage_id</w:t>
             </w:r>
-            <w:proofErr w:type="spellEnd"/>
           </w:p>
         </w:tc>
         <w:tc>
@@ -417,7 +407,6 @@
                 <w:szCs w:val="20"/>
               </w:rPr>
             </w:pPr>
-            <w:proofErr w:type="spellStart"/>
             <w:r>
               <w:rPr>
                 <w:sz w:val="20"/>
@@ -425,7 +414,6 @@
               </w:rPr>
               <w:t>Plage_longueur</w:t>
             </w:r>
-            <w:proofErr w:type="spellEnd"/>
           </w:p>
         </w:tc>
         <w:tc>
@@ -533,7 +521,6 @@
                 <w:szCs w:val="20"/>
               </w:rPr>
             </w:pPr>
-            <w:proofErr w:type="spellStart"/>
             <w:r>
               <w:rPr>
                 <w:sz w:val="20"/>
@@ -548,7 +535,6 @@
               </w:rPr>
               <w:t>id</w:t>
             </w:r>
-            <w:proofErr w:type="spellEnd"/>
           </w:p>
         </w:tc>
         <w:tc>
@@ -649,7 +635,6 @@
                 <w:szCs w:val="20"/>
               </w:rPr>
             </w:pPr>
-            <w:proofErr w:type="spellStart"/>
             <w:r>
               <w:rPr>
                 <w:sz w:val="20"/>
@@ -664,7 +649,6 @@
               </w:rPr>
               <w:t>_nom</w:t>
             </w:r>
-            <w:proofErr w:type="spellEnd"/>
           </w:p>
         </w:tc>
         <w:tc>
@@ -769,7 +753,6 @@
                 <w:szCs w:val="20"/>
               </w:rPr>
             </w:pPr>
-            <w:proofErr w:type="spellStart"/>
             <w:r>
               <w:rPr>
                 <w:sz w:val="20"/>
@@ -777,7 +760,6 @@
               </w:rPr>
               <w:t>Ville_id</w:t>
             </w:r>
-            <w:proofErr w:type="spellEnd"/>
           </w:p>
         </w:tc>
         <w:tc>
@@ -859,7 +841,6 @@
                 <w:szCs w:val="20"/>
               </w:rPr>
             </w:pPr>
-            <w:proofErr w:type="gramStart"/>
             <w:r>
               <w:rPr>
                 <w:sz w:val="20"/>
@@ -867,7 +848,6 @@
               </w:rPr>
               <w:t>identifiant</w:t>
             </w:r>
-            <w:proofErr w:type="gramEnd"/>
           </w:p>
         </w:tc>
       </w:tr>
@@ -887,7 +867,6 @@
                 <w:szCs w:val="20"/>
               </w:rPr>
             </w:pPr>
-            <w:proofErr w:type="spellStart"/>
             <w:r>
               <w:rPr>
                 <w:sz w:val="20"/>
@@ -895,7 +874,6 @@
               </w:rPr>
               <w:t>Ville_nom</w:t>
             </w:r>
-            <w:proofErr w:type="spellEnd"/>
           </w:p>
         </w:tc>
         <w:tc>
@@ -1004,7 +982,6 @@
                 <w:szCs w:val="20"/>
               </w:rPr>
             </w:pPr>
-            <w:proofErr w:type="spellStart"/>
             <w:r>
               <w:rPr>
                 <w:sz w:val="20"/>
@@ -1012,7 +989,6 @@
               </w:rPr>
               <w:t>Ville_code_postal</w:t>
             </w:r>
-            <w:proofErr w:type="spellEnd"/>
           </w:p>
         </w:tc>
         <w:tc>
@@ -1125,7 +1101,6 @@
                 <w:szCs w:val="20"/>
               </w:rPr>
             </w:pPr>
-            <w:proofErr w:type="spellStart"/>
             <w:r>
               <w:rPr>
                 <w:sz w:val="20"/>
@@ -1133,7 +1108,6 @@
               </w:rPr>
               <w:t>Ville_nombre_touristes</w:t>
             </w:r>
-            <w:proofErr w:type="spellEnd"/>
           </w:p>
         </w:tc>
         <w:tc>
@@ -1242,7 +1216,6 @@
                 <w:szCs w:val="20"/>
               </w:rPr>
             </w:pPr>
-            <w:proofErr w:type="spellStart"/>
             <w:r>
               <w:rPr>
                 <w:sz w:val="20"/>
@@ -1250,7 +1223,6 @@
               </w:rPr>
               <w:t>Departement_id</w:t>
             </w:r>
-            <w:proofErr w:type="spellEnd"/>
           </w:p>
         </w:tc>
         <w:tc>
@@ -1363,7 +1335,6 @@
                 <w:szCs w:val="20"/>
               </w:rPr>
             </w:pPr>
-            <w:proofErr w:type="spellStart"/>
             <w:r>
               <w:rPr>
                 <w:sz w:val="20"/>
@@ -1371,7 +1342,6 @@
               </w:rPr>
               <w:t>Responsable_id</w:t>
             </w:r>
-            <w:proofErr w:type="spellEnd"/>
           </w:p>
         </w:tc>
         <w:tc>
@@ -1460,7 +1430,6 @@
                 <w:szCs w:val="20"/>
               </w:rPr>
             </w:pPr>
-            <w:proofErr w:type="gramStart"/>
             <w:r>
               <w:rPr>
                 <w:sz w:val="20"/>
@@ -1468,7 +1437,6 @@
               </w:rPr>
               <w:t>identifiant</w:t>
             </w:r>
-            <w:proofErr w:type="gramEnd"/>
           </w:p>
         </w:tc>
       </w:tr>
@@ -1489,7 +1457,6 @@
                 <w:szCs w:val="20"/>
               </w:rPr>
             </w:pPr>
-            <w:proofErr w:type="spellStart"/>
             <w:r>
               <w:rPr>
                 <w:sz w:val="20"/>
@@ -1497,7 +1464,6 @@
               </w:rPr>
               <w:t>Responsable_nom</w:t>
             </w:r>
-            <w:proofErr w:type="spellEnd"/>
           </w:p>
         </w:tc>
         <w:tc>
@@ -1603,7 +1569,6 @@
                 <w:szCs w:val="20"/>
               </w:rPr>
             </w:pPr>
-            <w:proofErr w:type="spellStart"/>
             <w:r>
               <w:rPr>
                 <w:sz w:val="20"/>
@@ -1611,7 +1576,6 @@
               </w:rPr>
               <w:t>Responsable_prenom</w:t>
             </w:r>
-            <w:proofErr w:type="spellEnd"/>
           </w:p>
         </w:tc>
         <w:tc>
@@ -1718,13 +1682,33 @@
       </w:r>
     </w:p>
     <w:p>
-      <w:r>
+      <w:pPr>
+        <w:rPr>
+          <w:sz w:val="22"/>
+          <w:szCs w:val="22"/>
+        </w:rPr>
+      </w:pPr>
+      <w:r>
+        <w:rPr>
+          <w:sz w:val="22"/>
+          <w:szCs w:val="22"/>
+        </w:rPr>
         <w:lastRenderedPageBreak/>
         <w:t>La Bibliothèque d’un syndicat intercommunal consiste en plusieurs points de prêt. Ces centres disposent d’ordinateurs personnels interconnectés qui doivent permettre de gérer les emprunts.</w:t>
       </w:r>
     </w:p>
     <w:p>
-      <w:r>
+      <w:pPr>
+        <w:rPr>
+          <w:sz w:val="22"/>
+          <w:szCs w:val="22"/>
+        </w:rPr>
+      </w:pPr>
+      <w:r>
+        <w:rPr>
+          <w:sz w:val="22"/>
+          <w:szCs w:val="22"/>
+        </w:rPr>
         <w:t>L’interview des bibliothécaires permet de déterminer les faits suivants :</w:t>
       </w:r>
     </w:p>
@@ -1734,9 +1718,47 @@
           <w:ilvl w:val="0"/>
           <w:numId w:val="3"/>
         </w:numPr>
+        <w:rPr>
+          <w:sz w:val="22"/>
+          <w:szCs w:val="22"/>
+        </w:rPr>
       </w:pPr>
       <w:r>
-        <w:t>Un client qui s’inscrit à la bibliothèque verse une caution.</w:t>
+        <w:rPr>
+          <w:sz w:val="22"/>
+          <w:szCs w:val="22"/>
+        </w:rPr>
+        <w:t xml:space="preserve">Un </w:t>
+      </w:r>
+      <w:r>
+        <w:rPr>
+          <w:sz w:val="22"/>
+          <w:szCs w:val="22"/>
+          <w:highlight w:val="green"/>
+        </w:rPr>
+        <w:t>client</w:t>
+      </w:r>
+      <w:r>
+        <w:rPr>
+          <w:sz w:val="22"/>
+          <w:szCs w:val="22"/>
+        </w:rPr>
+        <w:t xml:space="preserve"> qui s’inscrit à la bibliothèque verse une </w:t>
+      </w:r>
+      <w:r>
+        <w:rPr>
+          <w:sz w:val="22"/>
+          <w:szCs w:val="22"/>
+          <w:highlight w:val="cyan"/>
+        </w:rPr>
+        <w:t>caution</w:t>
+      </w:r>
+      <w:r>
+        <w:rPr>
+          <w:sz w:val="22"/>
+          <w:szCs w:val="22"/>
+        </w:rPr>
+        <w:t>.</w:t>
       </w:r>
     </w:p>
     <w:p>
@@ -1745,8 +1767,18 @@
           <w:ilvl w:val="0"/>
           <w:numId w:val="3"/>
         </w:numPr>
+        <w:rPr>
+          <w:strike/>
+          <w:sz w:val="22"/>
+          <w:szCs w:val="22"/>
+        </w:rPr>
       </w:pPr>
       <w:r>
+        <w:rPr>
+          <w:strike/>
+          <w:sz w:val="22"/>
+          <w:szCs w:val="22"/>
+        </w:rPr>
         <w:t>Suivant le montant de cette caution il aura le droit d’effectuer en même temps de 1 à 10 emprunts.</w:t>
       </w:r>
     </w:p>
@@ -1756,8 +1788,18 @@
           <w:ilvl w:val="0"/>
           <w:numId w:val="3"/>
         </w:numPr>
+        <w:rPr>
+          <w:strike/>
+          <w:sz w:val="22"/>
+          <w:szCs w:val="22"/>
+        </w:rPr>
       </w:pPr>
       <w:r>
+        <w:rPr>
+          <w:strike/>
+          <w:sz w:val="22"/>
+          <w:szCs w:val="22"/>
+        </w:rPr>
         <w:t>Les emprunts durent au maximum 8 jours.</w:t>
       </w:r>
     </w:p>
@@ -1767,9 +1809,55 @@
           <w:ilvl w:val="0"/>
           <w:numId w:val="3"/>
         </w:numPr>
+        <w:rPr>
+          <w:sz w:val="22"/>
+          <w:szCs w:val="22"/>
+        </w:rPr>
       </w:pPr>
       <w:r>
-        <w:t>Un livre est caractérisé par son numéro dans la bibliothèque (identifiant), son éditeur et son (ses) auteur(s).</w:t>
+        <w:rPr>
+          <w:sz w:val="22"/>
+          <w:szCs w:val="22"/>
+        </w:rPr>
+        <w:t xml:space="preserve">Un livre est caractérisé par </w:t>
+      </w:r>
+      <w:r>
+        <w:rPr>
+          <w:sz w:val="22"/>
+          <w:szCs w:val="22"/>
+          <w:highlight w:val="cyan"/>
+        </w:rPr>
+        <w:t>son numéro dans la bibliothèque (identifiant),</w:t>
+      </w:r>
+      <w:r>
+        <w:rPr>
+          <w:sz w:val="22"/>
+          <w:szCs w:val="22"/>
+        </w:rPr>
+        <w:t xml:space="preserve"> son </w:t>
+      </w:r>
+      <w:r>
+        <w:rPr>
+          <w:sz w:val="22"/>
+          <w:szCs w:val="22"/>
+          <w:highlight w:val="cyan"/>
+        </w:rPr>
+        <w:t>éditeur</w:t>
+      </w:r>
+      <w:r>
+        <w:rPr>
+          <w:sz w:val="22"/>
+          <w:szCs w:val="22"/>
+        </w:rPr>
+        <w:t xml:space="preserve"> et </w:t>
+      </w:r>
+      <w:r>
+        <w:rPr>
+          <w:sz w:val="22"/>
+          <w:szCs w:val="22"/>
+          <w:highlight w:val="cyan"/>
+        </w:rPr>
+        <w:t>son (ses) auteur(s).</w:t>
       </w:r>
     </w:p>
     <w:p>
@@ -1778,9 +1866,47 @@
           <w:ilvl w:val="0"/>
           <w:numId w:val="3"/>
         </w:numPr>
+        <w:rPr>
+          <w:sz w:val="22"/>
+          <w:szCs w:val="22"/>
+        </w:rPr>
       </w:pPr>
       <w:r>
-        <w:t>On veut pouvoir obtenir, pour chaque client les emprunts qu’il a effectués (nombre, numéro et titre du livre, date de l’emprunt) au cours des trois derniers mois.</w:t>
+        <w:rPr>
+          <w:sz w:val="22"/>
+          <w:szCs w:val="22"/>
+        </w:rPr>
+        <w:t xml:space="preserve">On veut pouvoir obtenir, pour chaque client les emprunts qu’il a effectués (nombre, numéro et </w:t>
+      </w:r>
+      <w:r>
+        <w:rPr>
+          <w:sz w:val="22"/>
+          <w:szCs w:val="22"/>
+          <w:highlight w:val="cyan"/>
+        </w:rPr>
+        <w:t>titre du livre</w:t>
+      </w:r>
+      <w:r>
+        <w:rPr>
+          <w:sz w:val="22"/>
+          <w:szCs w:val="22"/>
+        </w:rPr>
+        <w:t xml:space="preserve">, </w:t>
+      </w:r>
+      <w:r>
+        <w:rPr>
+          <w:sz w:val="22"/>
+          <w:szCs w:val="22"/>
+          <w:highlight w:val="cyan"/>
+        </w:rPr>
+        <w:t>date de l’emprunt</w:t>
+      </w:r>
+      <w:r>
+        <w:rPr>
+          <w:sz w:val="22"/>
+          <w:szCs w:val="22"/>
+        </w:rPr>
+        <w:t>) au cours des trois derniers mois.</w:t>
       </w:r>
     </w:p>
     <w:p>
@@ -1789,9 +1915,47 @@
           <w:ilvl w:val="0"/>
           <w:numId w:val="3"/>
         </w:numPr>
+        <w:rPr>
+          <w:sz w:val="22"/>
+          <w:szCs w:val="22"/>
+        </w:rPr>
       </w:pPr>
       <w:r>
-        <w:t>Toutes les semaines, on édite la liste des emprunteurs en retard : nom et adresse du client, date de l’emprunt, numéro(s) et titre du (des) livre(s) concerné(s).</w:t>
+        <w:rPr>
+          <w:sz w:val="22"/>
+          <w:szCs w:val="22"/>
+        </w:rPr>
+        <w:t xml:space="preserve">Toutes les semaines, on édite la liste des emprunteurs en retard : </w:t>
+      </w:r>
+      <w:r>
+        <w:rPr>
+          <w:sz w:val="22"/>
+          <w:szCs w:val="22"/>
+          <w:highlight w:val="cyan"/>
+        </w:rPr>
+        <w:t>nom</w:t>
+      </w:r>
+      <w:r>
+        <w:rPr>
+          <w:sz w:val="22"/>
+          <w:szCs w:val="22"/>
+        </w:rPr>
+        <w:t xml:space="preserve"> et </w:t>
+      </w:r>
+      <w:r>
+        <w:rPr>
+          <w:sz w:val="22"/>
+          <w:szCs w:val="22"/>
+          <w:highlight w:val="cyan"/>
+        </w:rPr>
+        <w:t>adresse du client</w:t>
+      </w:r>
+      <w:r>
+        <w:rPr>
+          <w:sz w:val="22"/>
+          <w:szCs w:val="22"/>
+        </w:rPr>
+        <w:t>, date de l’emprunt, numéro(s) et titre du (des) livre(s) concerné(s).</w:t>
       </w:r>
     </w:p>
     <w:p>
@@ -1800,9 +1964,47 @@
           <w:ilvl w:val="0"/>
           <w:numId w:val="3"/>
         </w:numPr>
+        <w:rPr>
+          <w:sz w:val="22"/>
+          <w:szCs w:val="22"/>
+        </w:rPr>
       </w:pPr>
       <w:r>
-        <w:t>On veut enfin pouvoir connaître pour chaque livre sa date d’achat et son état.</w:t>
+        <w:rPr>
+          <w:sz w:val="22"/>
+          <w:szCs w:val="22"/>
+        </w:rPr>
+        <w:t xml:space="preserve">On veut enfin pouvoir connaître pour chaque livre sa </w:t>
+      </w:r>
+      <w:r>
+        <w:rPr>
+          <w:sz w:val="22"/>
+          <w:szCs w:val="22"/>
+          <w:highlight w:val="cyan"/>
+        </w:rPr>
+        <w:t>date d’achat</w:t>
+      </w:r>
+      <w:r>
+        <w:rPr>
+          <w:sz w:val="22"/>
+          <w:szCs w:val="22"/>
+        </w:rPr>
+        <w:t xml:space="preserve"> et </w:t>
+      </w:r>
+      <w:r>
+        <w:rPr>
+          <w:sz w:val="22"/>
+          <w:szCs w:val="22"/>
+          <w:highlight w:val="cyan"/>
+        </w:rPr>
+        <w:t>son état</w:t>
+      </w:r>
+      <w:r>
+        <w:rPr>
+          <w:sz w:val="22"/>
+          <w:szCs w:val="22"/>
+        </w:rPr>
+        <w:t>.</w:t>
       </w:r>
     </w:p>
     <w:p/>
@@ -1827,11 +2029,11 @@
         <w:tblLook w:val="04A0" w:firstRow="1" w:lastRow="0" w:firstColumn="1" w:lastColumn="0" w:noHBand="0" w:noVBand="1"/>
       </w:tblPr>
       <w:tblGrid>
-        <w:gridCol w:w="1812"/>
-        <w:gridCol w:w="1812"/>
-        <w:gridCol w:w="1812"/>
-        <w:gridCol w:w="1813"/>
-        <w:gridCol w:w="1813"/>
+        <w:gridCol w:w="2501"/>
+        <w:gridCol w:w="1741"/>
+        <w:gridCol w:w="1476"/>
+        <w:gridCol w:w="1637"/>
+        <w:gridCol w:w="1707"/>
       </w:tblGrid>
       <w:tr>
         <w:trPr>
@@ -1840,7 +2042,7 @@
         <w:tc>
           <w:tcPr>
             <w:cnfStyle w:val="001000000000" w:firstRow="0" w:lastRow="0" w:firstColumn="1" w:lastColumn="0" w:oddVBand="0" w:evenVBand="0" w:oddHBand="0" w:evenHBand="0" w:firstRowFirstColumn="0" w:firstRowLastColumn="0" w:lastRowFirstColumn="0" w:lastRowLastColumn="0"/>
-            <w:tcW w:w="1812" w:type="dxa"/>
+            <w:tcW w:w="2501" w:type="dxa"/>
           </w:tcPr>
           <w:p>
             <w:r>
@@ -1850,7 +2052,7 @@
         </w:tc>
         <w:tc>
           <w:tcPr>
-            <w:tcW w:w="1812" w:type="dxa"/>
+            <w:tcW w:w="1741" w:type="dxa"/>
           </w:tcPr>
           <w:p>
             <w:pPr>
@@ -1863,7 +2065,7 @@
         </w:tc>
         <w:tc>
           <w:tcPr>
-            <w:tcW w:w="1812" w:type="dxa"/>
+            <w:tcW w:w="1476" w:type="dxa"/>
           </w:tcPr>
           <w:p>
             <w:pPr>
@@ -1876,7 +2078,7 @@
         </w:tc>
         <w:tc>
           <w:tcPr>
-            <w:tcW w:w="1813" w:type="dxa"/>
+            <w:tcW w:w="1637" w:type="dxa"/>
           </w:tcPr>
           <w:p>
             <w:pPr>
@@ -1889,7 +2091,7 @@
         </w:tc>
         <w:tc>
           <w:tcPr>
-            <w:tcW w:w="1813" w:type="dxa"/>
+            <w:tcW w:w="1707" w:type="dxa"/>
           </w:tcPr>
           <w:p>
             <w:pPr>
@@ -1908,43 +2110,47 @@
         <w:tc>
           <w:tcPr>
             <w:cnfStyle w:val="001000000000" w:firstRow="0" w:lastRow="0" w:firstColumn="1" w:lastColumn="0" w:oddVBand="0" w:evenVBand="0" w:oddHBand="0" w:evenHBand="0" w:firstRowFirstColumn="0" w:firstRowLastColumn="0" w:lastRowFirstColumn="0" w:lastRowLastColumn="0"/>
-            <w:tcW w:w="1812" w:type="dxa"/>
-          </w:tcPr>
-          <w:p/>
-        </w:tc>
-        <w:tc>
-          <w:tcPr>
-            <w:tcW w:w="1812" w:type="dxa"/>
-          </w:tcPr>
-          <w:p>
-            <w:pPr>
-              <w:cnfStyle w:val="000000100000" w:firstRow="0" w:lastRow="0" w:firstColumn="0" w:lastColumn="0" w:oddVBand="0" w:evenVBand="0" w:oddHBand="1" w:evenHBand="0" w:firstRowFirstColumn="0" w:firstRowLastColumn="0" w:lastRowFirstColumn="0" w:lastRowLastColumn="0"/>
-            </w:pPr>
-          </w:p>
-        </w:tc>
-        <w:tc>
-          <w:tcPr>
-            <w:tcW w:w="1812" w:type="dxa"/>
-          </w:tcPr>
-          <w:p>
-            <w:pPr>
-              <w:cnfStyle w:val="000000100000" w:firstRow="0" w:lastRow="0" w:firstColumn="0" w:lastColumn="0" w:oddVBand="0" w:evenVBand="0" w:oddHBand="1" w:evenHBand="0" w:firstRowFirstColumn="0" w:firstRowLastColumn="0" w:lastRowFirstColumn="0" w:lastRowLastColumn="0"/>
-            </w:pPr>
-          </w:p>
-        </w:tc>
-        <w:tc>
-          <w:tcPr>
-            <w:tcW w:w="1813" w:type="dxa"/>
-          </w:tcPr>
-          <w:p>
-            <w:pPr>
-              <w:cnfStyle w:val="000000100000" w:firstRow="0" w:lastRow="0" w:firstColumn="0" w:lastColumn="0" w:oddVBand="0" w:evenVBand="0" w:oddHBand="1" w:evenHBand="0" w:firstRowFirstColumn="0" w:firstRowLastColumn="0" w:lastRowFirstColumn="0" w:lastRowLastColumn="0"/>
-            </w:pPr>
-          </w:p>
-        </w:tc>
-        <w:tc>
-          <w:tcPr>
-            <w:tcW w:w="1813" w:type="dxa"/>
+            <w:tcW w:w="2501" w:type="dxa"/>
+          </w:tcPr>
+          <w:p>
+            <w:r>
+              <w:t>Client_id</w:t>
+            </w:r>
+          </w:p>
+        </w:tc>
+        <w:tc>
+          <w:tcPr>
+            <w:tcW w:w="1741" w:type="dxa"/>
+          </w:tcPr>
+          <w:p>
+            <w:pPr>
+              <w:cnfStyle w:val="000000100000" w:firstRow="0" w:lastRow="0" w:firstColumn="0" w:lastColumn="0" w:oddVBand="0" w:evenVBand="0" w:oddHBand="1" w:evenHBand="0" w:firstRowFirstColumn="0" w:firstRowLastColumn="0" w:lastRowFirstColumn="0" w:lastRowLastColumn="0"/>
+            </w:pPr>
+          </w:p>
+        </w:tc>
+        <w:tc>
+          <w:tcPr>
+            <w:tcW w:w="1476" w:type="dxa"/>
+          </w:tcPr>
+          <w:p>
+            <w:pPr>
+              <w:cnfStyle w:val="000000100000" w:firstRow="0" w:lastRow="0" w:firstColumn="0" w:lastColumn="0" w:oddVBand="0" w:evenVBand="0" w:oddHBand="1" w:evenHBand="0" w:firstRowFirstColumn="0" w:firstRowLastColumn="0" w:lastRowFirstColumn="0" w:lastRowLastColumn="0"/>
+            </w:pPr>
+          </w:p>
+        </w:tc>
+        <w:tc>
+          <w:tcPr>
+            <w:tcW w:w="1637" w:type="dxa"/>
+          </w:tcPr>
+          <w:p>
+            <w:pPr>
+              <w:cnfStyle w:val="000000100000" w:firstRow="0" w:lastRow="0" w:firstColumn="0" w:lastColumn="0" w:oddVBand="0" w:evenVBand="0" w:oddHBand="1" w:evenHBand="0" w:firstRowFirstColumn="0" w:firstRowLastColumn="0" w:lastRowFirstColumn="0" w:lastRowLastColumn="0"/>
+            </w:pPr>
+          </w:p>
+        </w:tc>
+        <w:tc>
+          <w:tcPr>
+            <w:tcW w:w="1707" w:type="dxa"/>
           </w:tcPr>
           <w:p>
             <w:pPr>
@@ -1957,43 +2163,50 @@
         <w:tc>
           <w:tcPr>
             <w:cnfStyle w:val="001000000000" w:firstRow="0" w:lastRow="0" w:firstColumn="1" w:lastColumn="0" w:oddVBand="0" w:evenVBand="0" w:oddHBand="0" w:evenHBand="0" w:firstRowFirstColumn="0" w:firstRowLastColumn="0" w:lastRowFirstColumn="0" w:lastRowLastColumn="0"/>
-            <w:tcW w:w="1812" w:type="dxa"/>
-          </w:tcPr>
-          <w:p/>
-        </w:tc>
-        <w:tc>
-          <w:tcPr>
-            <w:tcW w:w="1812" w:type="dxa"/>
-          </w:tcPr>
-          <w:p>
-            <w:pPr>
-              <w:cnfStyle w:val="000000000000" w:firstRow="0" w:lastRow="0" w:firstColumn="0" w:lastColumn="0" w:oddVBand="0" w:evenVBand="0" w:oddHBand="0" w:evenHBand="0" w:firstRowFirstColumn="0" w:firstRowLastColumn="0" w:lastRowFirstColumn="0" w:lastRowLastColumn="0"/>
-            </w:pPr>
-          </w:p>
-        </w:tc>
-        <w:tc>
-          <w:tcPr>
-            <w:tcW w:w="1812" w:type="dxa"/>
-          </w:tcPr>
-          <w:p>
-            <w:pPr>
-              <w:cnfStyle w:val="000000000000" w:firstRow="0" w:lastRow="0" w:firstColumn="0" w:lastColumn="0" w:oddVBand="0" w:evenVBand="0" w:oddHBand="0" w:evenHBand="0" w:firstRowFirstColumn="0" w:firstRowLastColumn="0" w:lastRowFirstColumn="0" w:lastRowLastColumn="0"/>
-            </w:pPr>
-          </w:p>
-        </w:tc>
-        <w:tc>
-          <w:tcPr>
-            <w:tcW w:w="1813" w:type="dxa"/>
-          </w:tcPr>
-          <w:p>
-            <w:pPr>
-              <w:cnfStyle w:val="000000000000" w:firstRow="0" w:lastRow="0" w:firstColumn="0" w:lastColumn="0" w:oddVBand="0" w:evenVBand="0" w:oddHBand="0" w:evenHBand="0" w:firstRowFirstColumn="0" w:firstRowLastColumn="0" w:lastRowFirstColumn="0" w:lastRowLastColumn="0"/>
-            </w:pPr>
-          </w:p>
-        </w:tc>
-        <w:tc>
-          <w:tcPr>
-            <w:tcW w:w="1813" w:type="dxa"/>
+            <w:tcW w:w="2501" w:type="dxa"/>
+          </w:tcPr>
+          <w:p>
+            <w:r>
+              <w:t>Client_n</w:t>
+            </w:r>
+            <w:r>
+              <w:t>ame</w:t>
+            </w:r>
+          </w:p>
+        </w:tc>
+        <w:tc>
+          <w:tcPr>
+            <w:tcW w:w="1741" w:type="dxa"/>
+          </w:tcPr>
+          <w:p>
+            <w:pPr>
+              <w:cnfStyle w:val="000000000000" w:firstRow="0" w:lastRow="0" w:firstColumn="0" w:lastColumn="0" w:oddVBand="0" w:evenVBand="0" w:oddHBand="0" w:evenHBand="0" w:firstRowFirstColumn="0" w:firstRowLastColumn="0" w:lastRowFirstColumn="0" w:lastRowLastColumn="0"/>
+            </w:pPr>
+          </w:p>
+        </w:tc>
+        <w:tc>
+          <w:tcPr>
+            <w:tcW w:w="1476" w:type="dxa"/>
+          </w:tcPr>
+          <w:p>
+            <w:pPr>
+              <w:cnfStyle w:val="000000000000" w:firstRow="0" w:lastRow="0" w:firstColumn="0" w:lastColumn="0" w:oddVBand="0" w:evenVBand="0" w:oddHBand="0" w:evenHBand="0" w:firstRowFirstColumn="0" w:firstRowLastColumn="0" w:lastRowFirstColumn="0" w:lastRowLastColumn="0"/>
+            </w:pPr>
+          </w:p>
+        </w:tc>
+        <w:tc>
+          <w:tcPr>
+            <w:tcW w:w="1637" w:type="dxa"/>
+          </w:tcPr>
+          <w:p>
+            <w:pPr>
+              <w:cnfStyle w:val="000000000000" w:firstRow="0" w:lastRow="0" w:firstColumn="0" w:lastColumn="0" w:oddVBand="0" w:evenVBand="0" w:oddHBand="0" w:evenHBand="0" w:firstRowFirstColumn="0" w:firstRowLastColumn="0" w:lastRowFirstColumn="0" w:lastRowLastColumn="0"/>
+            </w:pPr>
+          </w:p>
+        </w:tc>
+        <w:tc>
+          <w:tcPr>
+            <w:tcW w:w="1707" w:type="dxa"/>
           </w:tcPr>
           <w:p>
             <w:pPr>
@@ -2009,43 +2222,53 @@
         <w:tc>
           <w:tcPr>
             <w:cnfStyle w:val="001000000000" w:firstRow="0" w:lastRow="0" w:firstColumn="1" w:lastColumn="0" w:oddVBand="0" w:evenVBand="0" w:oddHBand="0" w:evenHBand="0" w:firstRowFirstColumn="0" w:firstRowLastColumn="0" w:lastRowFirstColumn="0" w:lastRowLastColumn="0"/>
-            <w:tcW w:w="1812" w:type="dxa"/>
-          </w:tcPr>
-          <w:p/>
-        </w:tc>
-        <w:tc>
-          <w:tcPr>
-            <w:tcW w:w="1812" w:type="dxa"/>
-          </w:tcPr>
-          <w:p>
-            <w:pPr>
-              <w:cnfStyle w:val="000000100000" w:firstRow="0" w:lastRow="0" w:firstColumn="0" w:lastColumn="0" w:oddVBand="0" w:evenVBand="0" w:oddHBand="1" w:evenHBand="0" w:firstRowFirstColumn="0" w:firstRowLastColumn="0" w:lastRowFirstColumn="0" w:lastRowLastColumn="0"/>
-            </w:pPr>
-          </w:p>
-        </w:tc>
-        <w:tc>
-          <w:tcPr>
-            <w:tcW w:w="1812" w:type="dxa"/>
-          </w:tcPr>
-          <w:p>
-            <w:pPr>
-              <w:cnfStyle w:val="000000100000" w:firstRow="0" w:lastRow="0" w:firstColumn="0" w:lastColumn="0" w:oddVBand="0" w:evenVBand="0" w:oddHBand="1" w:evenHBand="0" w:firstRowFirstColumn="0" w:firstRowLastColumn="0" w:lastRowFirstColumn="0" w:lastRowLastColumn="0"/>
-            </w:pPr>
-          </w:p>
-        </w:tc>
-        <w:tc>
-          <w:tcPr>
-            <w:tcW w:w="1813" w:type="dxa"/>
-          </w:tcPr>
-          <w:p>
-            <w:pPr>
-              <w:cnfStyle w:val="000000100000" w:firstRow="0" w:lastRow="0" w:firstColumn="0" w:lastColumn="0" w:oddVBand="0" w:evenVBand="0" w:oddHBand="1" w:evenHBand="0" w:firstRowFirstColumn="0" w:firstRowLastColumn="0" w:lastRowFirstColumn="0" w:lastRowLastColumn="0"/>
-            </w:pPr>
-          </w:p>
-        </w:tc>
-        <w:tc>
-          <w:tcPr>
-            <w:tcW w:w="1813" w:type="dxa"/>
+            <w:tcW w:w="2501" w:type="dxa"/>
+          </w:tcPr>
+          <w:p>
+            <w:r>
+              <w:t>Client_ad</w:t>
+            </w:r>
+            <w:r>
+              <w:t>d</w:t>
+            </w:r>
+            <w:r>
+              <w:t>ress</w:t>
+            </w:r>
+          </w:p>
+        </w:tc>
+        <w:tc>
+          <w:tcPr>
+            <w:tcW w:w="1741" w:type="dxa"/>
+          </w:tcPr>
+          <w:p>
+            <w:pPr>
+              <w:cnfStyle w:val="000000100000" w:firstRow="0" w:lastRow="0" w:firstColumn="0" w:lastColumn="0" w:oddVBand="0" w:evenVBand="0" w:oddHBand="1" w:evenHBand="0" w:firstRowFirstColumn="0" w:firstRowLastColumn="0" w:lastRowFirstColumn="0" w:lastRowLastColumn="0"/>
+            </w:pPr>
+          </w:p>
+        </w:tc>
+        <w:tc>
+          <w:tcPr>
+            <w:tcW w:w="1476" w:type="dxa"/>
+          </w:tcPr>
+          <w:p>
+            <w:pPr>
+              <w:cnfStyle w:val="000000100000" w:firstRow="0" w:lastRow="0" w:firstColumn="0" w:lastColumn="0" w:oddVBand="0" w:evenVBand="0" w:oddHBand="1" w:evenHBand="0" w:firstRowFirstColumn="0" w:firstRowLastColumn="0" w:lastRowFirstColumn="0" w:lastRowLastColumn="0"/>
+            </w:pPr>
+          </w:p>
+        </w:tc>
+        <w:tc>
+          <w:tcPr>
+            <w:tcW w:w="1637" w:type="dxa"/>
+          </w:tcPr>
+          <w:p>
+            <w:pPr>
+              <w:cnfStyle w:val="000000100000" w:firstRow="0" w:lastRow="0" w:firstColumn="0" w:lastColumn="0" w:oddVBand="0" w:evenVBand="0" w:oddHBand="1" w:evenHBand="0" w:firstRowFirstColumn="0" w:firstRowLastColumn="0" w:lastRowFirstColumn="0" w:lastRowLastColumn="0"/>
+            </w:pPr>
+          </w:p>
+        </w:tc>
+        <w:tc>
+          <w:tcPr>
+            <w:tcW w:w="1707" w:type="dxa"/>
           </w:tcPr>
           <w:p>
             <w:pPr>
@@ -2058,43 +2281,50 @@
         <w:tc>
           <w:tcPr>
             <w:cnfStyle w:val="001000000000" w:firstRow="0" w:lastRow="0" w:firstColumn="1" w:lastColumn="0" w:oddVBand="0" w:evenVBand="0" w:oddHBand="0" w:evenHBand="0" w:firstRowFirstColumn="0" w:firstRowLastColumn="0" w:lastRowFirstColumn="0" w:lastRowLastColumn="0"/>
-            <w:tcW w:w="1812" w:type="dxa"/>
-          </w:tcPr>
-          <w:p/>
-        </w:tc>
-        <w:tc>
-          <w:tcPr>
-            <w:tcW w:w="1812" w:type="dxa"/>
-          </w:tcPr>
-          <w:p>
-            <w:pPr>
-              <w:cnfStyle w:val="000000000000" w:firstRow="0" w:lastRow="0" w:firstColumn="0" w:lastColumn="0" w:oddVBand="0" w:evenVBand="0" w:oddHBand="0" w:evenHBand="0" w:firstRowFirstColumn="0" w:firstRowLastColumn="0" w:lastRowFirstColumn="0" w:lastRowLastColumn="0"/>
-            </w:pPr>
-          </w:p>
-        </w:tc>
-        <w:tc>
-          <w:tcPr>
-            <w:tcW w:w="1812" w:type="dxa"/>
-          </w:tcPr>
-          <w:p>
-            <w:pPr>
-              <w:cnfStyle w:val="000000000000" w:firstRow="0" w:lastRow="0" w:firstColumn="0" w:lastColumn="0" w:oddVBand="0" w:evenVBand="0" w:oddHBand="0" w:evenHBand="0" w:firstRowFirstColumn="0" w:firstRowLastColumn="0" w:lastRowFirstColumn="0" w:lastRowLastColumn="0"/>
-            </w:pPr>
-          </w:p>
-        </w:tc>
-        <w:tc>
-          <w:tcPr>
-            <w:tcW w:w="1813" w:type="dxa"/>
-          </w:tcPr>
-          <w:p>
-            <w:pPr>
-              <w:cnfStyle w:val="000000000000" w:firstRow="0" w:lastRow="0" w:firstColumn="0" w:lastColumn="0" w:oddVBand="0" w:evenVBand="0" w:oddHBand="0" w:evenHBand="0" w:firstRowFirstColumn="0" w:firstRowLastColumn="0" w:lastRowFirstColumn="0" w:lastRowLastColumn="0"/>
-            </w:pPr>
-          </w:p>
-        </w:tc>
-        <w:tc>
-          <w:tcPr>
-            <w:tcW w:w="1813" w:type="dxa"/>
+            <w:tcW w:w="2501" w:type="dxa"/>
+          </w:tcPr>
+          <w:p>
+            <w:r>
+              <w:t>Client_</w:t>
+            </w:r>
+            <w:r>
+              <w:t>deposit</w:t>
+            </w:r>
+          </w:p>
+        </w:tc>
+        <w:tc>
+          <w:tcPr>
+            <w:tcW w:w="1741" w:type="dxa"/>
+          </w:tcPr>
+          <w:p>
+            <w:pPr>
+              <w:cnfStyle w:val="000000000000" w:firstRow="0" w:lastRow="0" w:firstColumn="0" w:lastColumn="0" w:oddVBand="0" w:evenVBand="0" w:oddHBand="0" w:evenHBand="0" w:firstRowFirstColumn="0" w:firstRowLastColumn="0" w:lastRowFirstColumn="0" w:lastRowLastColumn="0"/>
+            </w:pPr>
+          </w:p>
+        </w:tc>
+        <w:tc>
+          <w:tcPr>
+            <w:tcW w:w="1476" w:type="dxa"/>
+          </w:tcPr>
+          <w:p>
+            <w:pPr>
+              <w:cnfStyle w:val="000000000000" w:firstRow="0" w:lastRow="0" w:firstColumn="0" w:lastColumn="0" w:oddVBand="0" w:evenVBand="0" w:oddHBand="0" w:evenHBand="0" w:firstRowFirstColumn="0" w:firstRowLastColumn="0" w:lastRowFirstColumn="0" w:lastRowLastColumn="0"/>
+            </w:pPr>
+          </w:p>
+        </w:tc>
+        <w:tc>
+          <w:tcPr>
+            <w:tcW w:w="1637" w:type="dxa"/>
+          </w:tcPr>
+          <w:p>
+            <w:pPr>
+              <w:cnfStyle w:val="000000000000" w:firstRow="0" w:lastRow="0" w:firstColumn="0" w:lastColumn="0" w:oddVBand="0" w:evenVBand="0" w:oddHBand="0" w:evenHBand="0" w:firstRowFirstColumn="0" w:firstRowLastColumn="0" w:lastRowFirstColumn="0" w:lastRowLastColumn="0"/>
+            </w:pPr>
+          </w:p>
+        </w:tc>
+        <w:tc>
+          <w:tcPr>
+            <w:tcW w:w="1707" w:type="dxa"/>
           </w:tcPr>
           <w:p>
             <w:pPr>
@@ -2110,43 +2340,43 @@
         <w:tc>
           <w:tcPr>
             <w:cnfStyle w:val="001000000000" w:firstRow="0" w:lastRow="0" w:firstColumn="1" w:lastColumn="0" w:oddVBand="0" w:evenVBand="0" w:oddHBand="0" w:evenHBand="0" w:firstRowFirstColumn="0" w:firstRowLastColumn="0" w:lastRowFirstColumn="0" w:lastRowLastColumn="0"/>
-            <w:tcW w:w="1812" w:type="dxa"/>
+            <w:tcW w:w="2501" w:type="dxa"/>
           </w:tcPr>
           <w:p/>
         </w:tc>
         <w:tc>
           <w:tcPr>
-            <w:tcW w:w="1812" w:type="dxa"/>
-          </w:tcPr>
-          <w:p>
-            <w:pPr>
-              <w:cnfStyle w:val="000000100000" w:firstRow="0" w:lastRow="0" w:firstColumn="0" w:lastColumn="0" w:oddVBand="0" w:evenVBand="0" w:oddHBand="1" w:evenHBand="0" w:firstRowFirstColumn="0" w:firstRowLastColumn="0" w:lastRowFirstColumn="0" w:lastRowLastColumn="0"/>
-            </w:pPr>
-          </w:p>
-        </w:tc>
-        <w:tc>
-          <w:tcPr>
-            <w:tcW w:w="1812" w:type="dxa"/>
-          </w:tcPr>
-          <w:p>
-            <w:pPr>
-              <w:cnfStyle w:val="000000100000" w:firstRow="0" w:lastRow="0" w:firstColumn="0" w:lastColumn="0" w:oddVBand="0" w:evenVBand="0" w:oddHBand="1" w:evenHBand="0" w:firstRowFirstColumn="0" w:firstRowLastColumn="0" w:lastRowFirstColumn="0" w:lastRowLastColumn="0"/>
-            </w:pPr>
-          </w:p>
-        </w:tc>
-        <w:tc>
-          <w:tcPr>
-            <w:tcW w:w="1813" w:type="dxa"/>
-          </w:tcPr>
-          <w:p>
-            <w:pPr>
-              <w:cnfStyle w:val="000000100000" w:firstRow="0" w:lastRow="0" w:firstColumn="0" w:lastColumn="0" w:oddVBand="0" w:evenVBand="0" w:oddHBand="1" w:evenHBand="0" w:firstRowFirstColumn="0" w:firstRowLastColumn="0" w:lastRowFirstColumn="0" w:lastRowLastColumn="0"/>
-            </w:pPr>
-          </w:p>
-        </w:tc>
-        <w:tc>
-          <w:tcPr>
-            <w:tcW w:w="1813" w:type="dxa"/>
+            <w:tcW w:w="1741" w:type="dxa"/>
+          </w:tcPr>
+          <w:p>
+            <w:pPr>
+              <w:cnfStyle w:val="000000100000" w:firstRow="0" w:lastRow="0" w:firstColumn="0" w:lastColumn="0" w:oddVBand="0" w:evenVBand="0" w:oddHBand="1" w:evenHBand="0" w:firstRowFirstColumn="0" w:firstRowLastColumn="0" w:lastRowFirstColumn="0" w:lastRowLastColumn="0"/>
+            </w:pPr>
+          </w:p>
+        </w:tc>
+        <w:tc>
+          <w:tcPr>
+            <w:tcW w:w="1476" w:type="dxa"/>
+          </w:tcPr>
+          <w:p>
+            <w:pPr>
+              <w:cnfStyle w:val="000000100000" w:firstRow="0" w:lastRow="0" w:firstColumn="0" w:lastColumn="0" w:oddVBand="0" w:evenVBand="0" w:oddHBand="1" w:evenHBand="0" w:firstRowFirstColumn="0" w:firstRowLastColumn="0" w:lastRowFirstColumn="0" w:lastRowLastColumn="0"/>
+            </w:pPr>
+          </w:p>
+        </w:tc>
+        <w:tc>
+          <w:tcPr>
+            <w:tcW w:w="1637" w:type="dxa"/>
+          </w:tcPr>
+          <w:p>
+            <w:pPr>
+              <w:cnfStyle w:val="000000100000" w:firstRow="0" w:lastRow="0" w:firstColumn="0" w:lastColumn="0" w:oddVBand="0" w:evenVBand="0" w:oddHBand="1" w:evenHBand="0" w:firstRowFirstColumn="0" w:firstRowLastColumn="0" w:lastRowFirstColumn="0" w:lastRowLastColumn="0"/>
+            </w:pPr>
+          </w:p>
+        </w:tc>
+        <w:tc>
+          <w:tcPr>
+            <w:tcW w:w="1707" w:type="dxa"/>
           </w:tcPr>
           <w:p>
             <w:pPr>
@@ -2159,43 +2389,47 @@
         <w:tc>
           <w:tcPr>
             <w:cnfStyle w:val="001000000000" w:firstRow="0" w:lastRow="0" w:firstColumn="1" w:lastColumn="0" w:oddVBand="0" w:evenVBand="0" w:oddHBand="0" w:evenHBand="0" w:firstRowFirstColumn="0" w:firstRowLastColumn="0" w:lastRowFirstColumn="0" w:lastRowLastColumn="0"/>
-            <w:tcW w:w="1812" w:type="dxa"/>
-          </w:tcPr>
-          <w:p/>
-        </w:tc>
-        <w:tc>
-          <w:tcPr>
-            <w:tcW w:w="1812" w:type="dxa"/>
-          </w:tcPr>
-          <w:p>
-            <w:pPr>
-              <w:cnfStyle w:val="000000000000" w:firstRow="0" w:lastRow="0" w:firstColumn="0" w:lastColumn="0" w:oddVBand="0" w:evenVBand="0" w:oddHBand="0" w:evenHBand="0" w:firstRowFirstColumn="0" w:firstRowLastColumn="0" w:lastRowFirstColumn="0" w:lastRowLastColumn="0"/>
-            </w:pPr>
-          </w:p>
-        </w:tc>
-        <w:tc>
-          <w:tcPr>
-            <w:tcW w:w="1812" w:type="dxa"/>
-          </w:tcPr>
-          <w:p>
-            <w:pPr>
-              <w:cnfStyle w:val="000000000000" w:firstRow="0" w:lastRow="0" w:firstColumn="0" w:lastColumn="0" w:oddVBand="0" w:evenVBand="0" w:oddHBand="0" w:evenHBand="0" w:firstRowFirstColumn="0" w:firstRowLastColumn="0" w:lastRowFirstColumn="0" w:lastRowLastColumn="0"/>
-            </w:pPr>
-          </w:p>
-        </w:tc>
-        <w:tc>
-          <w:tcPr>
-            <w:tcW w:w="1813" w:type="dxa"/>
-          </w:tcPr>
-          <w:p>
-            <w:pPr>
-              <w:cnfStyle w:val="000000000000" w:firstRow="0" w:lastRow="0" w:firstColumn="0" w:lastColumn="0" w:oddVBand="0" w:evenVBand="0" w:oddHBand="0" w:evenHBand="0" w:firstRowFirstColumn="0" w:firstRowLastColumn="0" w:lastRowFirstColumn="0" w:lastRowLastColumn="0"/>
-            </w:pPr>
-          </w:p>
-        </w:tc>
-        <w:tc>
-          <w:tcPr>
-            <w:tcW w:w="1813" w:type="dxa"/>
+            <w:tcW w:w="2501" w:type="dxa"/>
+          </w:tcPr>
+          <w:p>
+            <w:r>
+              <w:t>Book_id</w:t>
+            </w:r>
+          </w:p>
+        </w:tc>
+        <w:tc>
+          <w:tcPr>
+            <w:tcW w:w="1741" w:type="dxa"/>
+          </w:tcPr>
+          <w:p>
+            <w:pPr>
+              <w:cnfStyle w:val="000000000000" w:firstRow="0" w:lastRow="0" w:firstColumn="0" w:lastColumn="0" w:oddVBand="0" w:evenVBand="0" w:oddHBand="0" w:evenHBand="0" w:firstRowFirstColumn="0" w:firstRowLastColumn="0" w:lastRowFirstColumn="0" w:lastRowLastColumn="0"/>
+            </w:pPr>
+          </w:p>
+        </w:tc>
+        <w:tc>
+          <w:tcPr>
+            <w:tcW w:w="1476" w:type="dxa"/>
+          </w:tcPr>
+          <w:p>
+            <w:pPr>
+              <w:cnfStyle w:val="000000000000" w:firstRow="0" w:lastRow="0" w:firstColumn="0" w:lastColumn="0" w:oddVBand="0" w:evenVBand="0" w:oddHBand="0" w:evenHBand="0" w:firstRowFirstColumn="0" w:firstRowLastColumn="0" w:lastRowFirstColumn="0" w:lastRowLastColumn="0"/>
+            </w:pPr>
+          </w:p>
+        </w:tc>
+        <w:tc>
+          <w:tcPr>
+            <w:tcW w:w="1637" w:type="dxa"/>
+          </w:tcPr>
+          <w:p>
+            <w:pPr>
+              <w:cnfStyle w:val="000000000000" w:firstRow="0" w:lastRow="0" w:firstColumn="0" w:lastColumn="0" w:oddVBand="0" w:evenVBand="0" w:oddHBand="0" w:evenHBand="0" w:firstRowFirstColumn="0" w:firstRowLastColumn="0" w:lastRowFirstColumn="0" w:lastRowLastColumn="0"/>
+            </w:pPr>
+          </w:p>
+        </w:tc>
+        <w:tc>
+          <w:tcPr>
+            <w:tcW w:w="1707" w:type="dxa"/>
           </w:tcPr>
           <w:p>
             <w:pPr>
@@ -2211,43 +2445,50 @@
         <w:tc>
           <w:tcPr>
             <w:cnfStyle w:val="001000000000" w:firstRow="0" w:lastRow="0" w:firstColumn="1" w:lastColumn="0" w:oddVBand="0" w:evenVBand="0" w:oddHBand="0" w:evenHBand="0" w:firstRowFirstColumn="0" w:firstRowLastColumn="0" w:lastRowFirstColumn="0" w:lastRowLastColumn="0"/>
-            <w:tcW w:w="1812" w:type="dxa"/>
-          </w:tcPr>
-          <w:p/>
-        </w:tc>
-        <w:tc>
-          <w:tcPr>
-            <w:tcW w:w="1812" w:type="dxa"/>
-          </w:tcPr>
-          <w:p>
-            <w:pPr>
-              <w:cnfStyle w:val="000000100000" w:firstRow="0" w:lastRow="0" w:firstColumn="0" w:lastColumn="0" w:oddVBand="0" w:evenVBand="0" w:oddHBand="1" w:evenHBand="0" w:firstRowFirstColumn="0" w:firstRowLastColumn="0" w:lastRowFirstColumn="0" w:lastRowLastColumn="0"/>
-            </w:pPr>
-          </w:p>
-        </w:tc>
-        <w:tc>
-          <w:tcPr>
-            <w:tcW w:w="1812" w:type="dxa"/>
-          </w:tcPr>
-          <w:p>
-            <w:pPr>
-              <w:cnfStyle w:val="000000100000" w:firstRow="0" w:lastRow="0" w:firstColumn="0" w:lastColumn="0" w:oddVBand="0" w:evenVBand="0" w:oddHBand="1" w:evenHBand="0" w:firstRowFirstColumn="0" w:firstRowLastColumn="0" w:lastRowFirstColumn="0" w:lastRowLastColumn="0"/>
-            </w:pPr>
-          </w:p>
-        </w:tc>
-        <w:tc>
-          <w:tcPr>
-            <w:tcW w:w="1813" w:type="dxa"/>
-          </w:tcPr>
-          <w:p>
-            <w:pPr>
-              <w:cnfStyle w:val="000000100000" w:firstRow="0" w:lastRow="0" w:firstColumn="0" w:lastColumn="0" w:oddVBand="0" w:evenVBand="0" w:oddHBand="1" w:evenHBand="0" w:firstRowFirstColumn="0" w:firstRowLastColumn="0" w:lastRowFirstColumn="0" w:lastRowLastColumn="0"/>
-            </w:pPr>
-          </w:p>
-        </w:tc>
-        <w:tc>
-          <w:tcPr>
-            <w:tcW w:w="1813" w:type="dxa"/>
+            <w:tcW w:w="2501" w:type="dxa"/>
+          </w:tcPr>
+          <w:p>
+            <w:r>
+              <w:t>Book_</w:t>
+            </w:r>
+            <w:r>
+              <w:t>title</w:t>
+            </w:r>
+          </w:p>
+        </w:tc>
+        <w:tc>
+          <w:tcPr>
+            <w:tcW w:w="1741" w:type="dxa"/>
+          </w:tcPr>
+          <w:p>
+            <w:pPr>
+              <w:cnfStyle w:val="000000100000" w:firstRow="0" w:lastRow="0" w:firstColumn="0" w:lastColumn="0" w:oddVBand="0" w:evenVBand="0" w:oddHBand="1" w:evenHBand="0" w:firstRowFirstColumn="0" w:firstRowLastColumn="0" w:lastRowFirstColumn="0" w:lastRowLastColumn="0"/>
+            </w:pPr>
+          </w:p>
+        </w:tc>
+        <w:tc>
+          <w:tcPr>
+            <w:tcW w:w="1476" w:type="dxa"/>
+          </w:tcPr>
+          <w:p>
+            <w:pPr>
+              <w:cnfStyle w:val="000000100000" w:firstRow="0" w:lastRow="0" w:firstColumn="0" w:lastColumn="0" w:oddVBand="0" w:evenVBand="0" w:oddHBand="1" w:evenHBand="0" w:firstRowFirstColumn="0" w:firstRowLastColumn="0" w:lastRowFirstColumn="0" w:lastRowLastColumn="0"/>
+            </w:pPr>
+          </w:p>
+        </w:tc>
+        <w:tc>
+          <w:tcPr>
+            <w:tcW w:w="1637" w:type="dxa"/>
+          </w:tcPr>
+          <w:p>
+            <w:pPr>
+              <w:cnfStyle w:val="000000100000" w:firstRow="0" w:lastRow="0" w:firstColumn="0" w:lastColumn="0" w:oddVBand="0" w:evenVBand="0" w:oddHBand="1" w:evenHBand="0" w:firstRowFirstColumn="0" w:firstRowLastColumn="0" w:lastRowFirstColumn="0" w:lastRowLastColumn="0"/>
+            </w:pPr>
+          </w:p>
+        </w:tc>
+        <w:tc>
+          <w:tcPr>
+            <w:tcW w:w="1707" w:type="dxa"/>
           </w:tcPr>
           <w:p>
             <w:pPr>
@@ -2260,43 +2501,47 @@
         <w:tc>
           <w:tcPr>
             <w:cnfStyle w:val="001000000000" w:firstRow="0" w:lastRow="0" w:firstColumn="1" w:lastColumn="0" w:oddVBand="0" w:evenVBand="0" w:oddHBand="0" w:evenHBand="0" w:firstRowFirstColumn="0" w:firstRowLastColumn="0" w:lastRowFirstColumn="0" w:lastRowLastColumn="0"/>
-            <w:tcW w:w="1812" w:type="dxa"/>
-          </w:tcPr>
-          <w:p/>
-        </w:tc>
-        <w:tc>
-          <w:tcPr>
-            <w:tcW w:w="1812" w:type="dxa"/>
-          </w:tcPr>
-          <w:p>
-            <w:pPr>
-              <w:cnfStyle w:val="000000000000" w:firstRow="0" w:lastRow="0" w:firstColumn="0" w:lastColumn="0" w:oddVBand="0" w:evenVBand="0" w:oddHBand="0" w:evenHBand="0" w:firstRowFirstColumn="0" w:firstRowLastColumn="0" w:lastRowFirstColumn="0" w:lastRowLastColumn="0"/>
-            </w:pPr>
-          </w:p>
-        </w:tc>
-        <w:tc>
-          <w:tcPr>
-            <w:tcW w:w="1812" w:type="dxa"/>
-          </w:tcPr>
-          <w:p>
-            <w:pPr>
-              <w:cnfStyle w:val="000000000000" w:firstRow="0" w:lastRow="0" w:firstColumn="0" w:lastColumn="0" w:oddVBand="0" w:evenVBand="0" w:oddHBand="0" w:evenHBand="0" w:firstRowFirstColumn="0" w:firstRowLastColumn="0" w:lastRowFirstColumn="0" w:lastRowLastColumn="0"/>
-            </w:pPr>
-          </w:p>
-        </w:tc>
-        <w:tc>
-          <w:tcPr>
-            <w:tcW w:w="1813" w:type="dxa"/>
-          </w:tcPr>
-          <w:p>
-            <w:pPr>
-              <w:cnfStyle w:val="000000000000" w:firstRow="0" w:lastRow="0" w:firstColumn="0" w:lastColumn="0" w:oddVBand="0" w:evenVBand="0" w:oddHBand="0" w:evenHBand="0" w:firstRowFirstColumn="0" w:firstRowLastColumn="0" w:lastRowFirstColumn="0" w:lastRowLastColumn="0"/>
-            </w:pPr>
-          </w:p>
-        </w:tc>
-        <w:tc>
-          <w:tcPr>
-            <w:tcW w:w="1813" w:type="dxa"/>
+            <w:tcW w:w="2501" w:type="dxa"/>
+          </w:tcPr>
+          <w:p>
+            <w:r>
+              <w:t>Book_publisher</w:t>
+            </w:r>
+          </w:p>
+        </w:tc>
+        <w:tc>
+          <w:tcPr>
+            <w:tcW w:w="1741" w:type="dxa"/>
+          </w:tcPr>
+          <w:p>
+            <w:pPr>
+              <w:cnfStyle w:val="000000000000" w:firstRow="0" w:lastRow="0" w:firstColumn="0" w:lastColumn="0" w:oddVBand="0" w:evenVBand="0" w:oddHBand="0" w:evenHBand="0" w:firstRowFirstColumn="0" w:firstRowLastColumn="0" w:lastRowFirstColumn="0" w:lastRowLastColumn="0"/>
+            </w:pPr>
+          </w:p>
+        </w:tc>
+        <w:tc>
+          <w:tcPr>
+            <w:tcW w:w="1476" w:type="dxa"/>
+          </w:tcPr>
+          <w:p>
+            <w:pPr>
+              <w:cnfStyle w:val="000000000000" w:firstRow="0" w:lastRow="0" w:firstColumn="0" w:lastColumn="0" w:oddVBand="0" w:evenVBand="0" w:oddHBand="0" w:evenHBand="0" w:firstRowFirstColumn="0" w:firstRowLastColumn="0" w:lastRowFirstColumn="0" w:lastRowLastColumn="0"/>
+            </w:pPr>
+          </w:p>
+        </w:tc>
+        <w:tc>
+          <w:tcPr>
+            <w:tcW w:w="1637" w:type="dxa"/>
+          </w:tcPr>
+          <w:p>
+            <w:pPr>
+              <w:cnfStyle w:val="000000000000" w:firstRow="0" w:lastRow="0" w:firstColumn="0" w:lastColumn="0" w:oddVBand="0" w:evenVBand="0" w:oddHBand="0" w:evenHBand="0" w:firstRowFirstColumn="0" w:firstRowLastColumn="0" w:lastRowFirstColumn="0" w:lastRowLastColumn="0"/>
+            </w:pPr>
+          </w:p>
+        </w:tc>
+        <w:tc>
+          <w:tcPr>
+            <w:tcW w:w="1707" w:type="dxa"/>
           </w:tcPr>
           <w:p>
             <w:pPr>
@@ -2312,43 +2557,47 @@
         <w:tc>
           <w:tcPr>
             <w:cnfStyle w:val="001000000000" w:firstRow="0" w:lastRow="0" w:firstColumn="1" w:lastColumn="0" w:oddVBand="0" w:evenVBand="0" w:oddHBand="0" w:evenHBand="0" w:firstRowFirstColumn="0" w:firstRowLastColumn="0" w:lastRowFirstColumn="0" w:lastRowLastColumn="0"/>
-            <w:tcW w:w="1812" w:type="dxa"/>
-          </w:tcPr>
-          <w:p/>
-        </w:tc>
-        <w:tc>
-          <w:tcPr>
-            <w:tcW w:w="1812" w:type="dxa"/>
-          </w:tcPr>
-          <w:p>
-            <w:pPr>
-              <w:cnfStyle w:val="000000100000" w:firstRow="0" w:lastRow="0" w:firstColumn="0" w:lastColumn="0" w:oddVBand="0" w:evenVBand="0" w:oddHBand="1" w:evenHBand="0" w:firstRowFirstColumn="0" w:firstRowLastColumn="0" w:lastRowFirstColumn="0" w:lastRowLastColumn="0"/>
-            </w:pPr>
-          </w:p>
-        </w:tc>
-        <w:tc>
-          <w:tcPr>
-            <w:tcW w:w="1812" w:type="dxa"/>
-          </w:tcPr>
-          <w:p>
-            <w:pPr>
-              <w:cnfStyle w:val="000000100000" w:firstRow="0" w:lastRow="0" w:firstColumn="0" w:lastColumn="0" w:oddVBand="0" w:evenVBand="0" w:oddHBand="1" w:evenHBand="0" w:firstRowFirstColumn="0" w:firstRowLastColumn="0" w:lastRowFirstColumn="0" w:lastRowLastColumn="0"/>
-            </w:pPr>
-          </w:p>
-        </w:tc>
-        <w:tc>
-          <w:tcPr>
-            <w:tcW w:w="1813" w:type="dxa"/>
-          </w:tcPr>
-          <w:p>
-            <w:pPr>
-              <w:cnfStyle w:val="000000100000" w:firstRow="0" w:lastRow="0" w:firstColumn="0" w:lastColumn="0" w:oddVBand="0" w:evenVBand="0" w:oddHBand="1" w:evenHBand="0" w:firstRowFirstColumn="0" w:firstRowLastColumn="0" w:lastRowFirstColumn="0" w:lastRowLastColumn="0"/>
-            </w:pPr>
-          </w:p>
-        </w:tc>
-        <w:tc>
-          <w:tcPr>
-            <w:tcW w:w="1813" w:type="dxa"/>
+            <w:tcW w:w="2501" w:type="dxa"/>
+          </w:tcPr>
+          <w:p>
+            <w:r>
+              <w:t>Book_purchase_date</w:t>
+            </w:r>
+          </w:p>
+        </w:tc>
+        <w:tc>
+          <w:tcPr>
+            <w:tcW w:w="1741" w:type="dxa"/>
+          </w:tcPr>
+          <w:p>
+            <w:pPr>
+              <w:cnfStyle w:val="000000100000" w:firstRow="0" w:lastRow="0" w:firstColumn="0" w:lastColumn="0" w:oddVBand="0" w:evenVBand="0" w:oddHBand="1" w:evenHBand="0" w:firstRowFirstColumn="0" w:firstRowLastColumn="0" w:lastRowFirstColumn="0" w:lastRowLastColumn="0"/>
+            </w:pPr>
+          </w:p>
+        </w:tc>
+        <w:tc>
+          <w:tcPr>
+            <w:tcW w:w="1476" w:type="dxa"/>
+          </w:tcPr>
+          <w:p>
+            <w:pPr>
+              <w:cnfStyle w:val="000000100000" w:firstRow="0" w:lastRow="0" w:firstColumn="0" w:lastColumn="0" w:oddVBand="0" w:evenVBand="0" w:oddHBand="1" w:evenHBand="0" w:firstRowFirstColumn="0" w:firstRowLastColumn="0" w:lastRowFirstColumn="0" w:lastRowLastColumn="0"/>
+            </w:pPr>
+          </w:p>
+        </w:tc>
+        <w:tc>
+          <w:tcPr>
+            <w:tcW w:w="1637" w:type="dxa"/>
+          </w:tcPr>
+          <w:p>
+            <w:pPr>
+              <w:cnfStyle w:val="000000100000" w:firstRow="0" w:lastRow="0" w:firstColumn="0" w:lastColumn="0" w:oddVBand="0" w:evenVBand="0" w:oddHBand="1" w:evenHBand="0" w:firstRowFirstColumn="0" w:firstRowLastColumn="0" w:lastRowFirstColumn="0" w:lastRowLastColumn="0"/>
+            </w:pPr>
+          </w:p>
+        </w:tc>
+        <w:tc>
+          <w:tcPr>
+            <w:tcW w:w="1707" w:type="dxa"/>
           </w:tcPr>
           <w:p>
             <w:pPr>
@@ -2361,43 +2610,47 @@
         <w:tc>
           <w:tcPr>
             <w:cnfStyle w:val="001000000000" w:firstRow="0" w:lastRow="0" w:firstColumn="1" w:lastColumn="0" w:oddVBand="0" w:evenVBand="0" w:oddHBand="0" w:evenHBand="0" w:firstRowFirstColumn="0" w:firstRowLastColumn="0" w:lastRowFirstColumn="0" w:lastRowLastColumn="0"/>
-            <w:tcW w:w="1812" w:type="dxa"/>
-          </w:tcPr>
-          <w:p/>
-        </w:tc>
-        <w:tc>
-          <w:tcPr>
-            <w:tcW w:w="1812" w:type="dxa"/>
-          </w:tcPr>
-          <w:p>
-            <w:pPr>
-              <w:cnfStyle w:val="000000000000" w:firstRow="0" w:lastRow="0" w:firstColumn="0" w:lastColumn="0" w:oddVBand="0" w:evenVBand="0" w:oddHBand="0" w:evenHBand="0" w:firstRowFirstColumn="0" w:firstRowLastColumn="0" w:lastRowFirstColumn="0" w:lastRowLastColumn="0"/>
-            </w:pPr>
-          </w:p>
-        </w:tc>
-        <w:tc>
-          <w:tcPr>
-            <w:tcW w:w="1812" w:type="dxa"/>
-          </w:tcPr>
-          <w:p>
-            <w:pPr>
-              <w:cnfStyle w:val="000000000000" w:firstRow="0" w:lastRow="0" w:firstColumn="0" w:lastColumn="0" w:oddVBand="0" w:evenVBand="0" w:oddHBand="0" w:evenHBand="0" w:firstRowFirstColumn="0" w:firstRowLastColumn="0" w:lastRowFirstColumn="0" w:lastRowLastColumn="0"/>
-            </w:pPr>
-          </w:p>
-        </w:tc>
-        <w:tc>
-          <w:tcPr>
-            <w:tcW w:w="1813" w:type="dxa"/>
-          </w:tcPr>
-          <w:p>
-            <w:pPr>
-              <w:cnfStyle w:val="000000000000" w:firstRow="0" w:lastRow="0" w:firstColumn="0" w:lastColumn="0" w:oddVBand="0" w:evenVBand="0" w:oddHBand="0" w:evenHBand="0" w:firstRowFirstColumn="0" w:firstRowLastColumn="0" w:lastRowFirstColumn="0" w:lastRowLastColumn="0"/>
-            </w:pPr>
-          </w:p>
-        </w:tc>
-        <w:tc>
-          <w:tcPr>
-            <w:tcW w:w="1813" w:type="dxa"/>
+            <w:tcW w:w="2501" w:type="dxa"/>
+          </w:tcPr>
+          <w:p>
+            <w:r>
+              <w:t>Book_state</w:t>
+            </w:r>
+          </w:p>
+        </w:tc>
+        <w:tc>
+          <w:tcPr>
+            <w:tcW w:w="1741" w:type="dxa"/>
+          </w:tcPr>
+          <w:p>
+            <w:pPr>
+              <w:cnfStyle w:val="000000000000" w:firstRow="0" w:lastRow="0" w:firstColumn="0" w:lastColumn="0" w:oddVBand="0" w:evenVBand="0" w:oddHBand="0" w:evenHBand="0" w:firstRowFirstColumn="0" w:firstRowLastColumn="0" w:lastRowFirstColumn="0" w:lastRowLastColumn="0"/>
+            </w:pPr>
+          </w:p>
+        </w:tc>
+        <w:tc>
+          <w:tcPr>
+            <w:tcW w:w="1476" w:type="dxa"/>
+          </w:tcPr>
+          <w:p>
+            <w:pPr>
+              <w:cnfStyle w:val="000000000000" w:firstRow="0" w:lastRow="0" w:firstColumn="0" w:lastColumn="0" w:oddVBand="0" w:evenVBand="0" w:oddHBand="0" w:evenHBand="0" w:firstRowFirstColumn="0" w:firstRowLastColumn="0" w:lastRowFirstColumn="0" w:lastRowLastColumn="0"/>
+            </w:pPr>
+          </w:p>
+        </w:tc>
+        <w:tc>
+          <w:tcPr>
+            <w:tcW w:w="1637" w:type="dxa"/>
+          </w:tcPr>
+          <w:p>
+            <w:pPr>
+              <w:cnfStyle w:val="000000000000" w:firstRow="0" w:lastRow="0" w:firstColumn="0" w:lastColumn="0" w:oddVBand="0" w:evenVBand="0" w:oddHBand="0" w:evenHBand="0" w:firstRowFirstColumn="0" w:firstRowLastColumn="0" w:lastRowFirstColumn="0" w:lastRowLastColumn="0"/>
+            </w:pPr>
+          </w:p>
+        </w:tc>
+        <w:tc>
+          <w:tcPr>
+            <w:tcW w:w="1707" w:type="dxa"/>
           </w:tcPr>
           <w:p>
             <w:pPr>
@@ -2413,43 +2666,43 @@
         <w:tc>
           <w:tcPr>
             <w:cnfStyle w:val="001000000000" w:firstRow="0" w:lastRow="0" w:firstColumn="1" w:lastColumn="0" w:oddVBand="0" w:evenVBand="0" w:oddHBand="0" w:evenHBand="0" w:firstRowFirstColumn="0" w:firstRowLastColumn="0" w:lastRowFirstColumn="0" w:lastRowLastColumn="0"/>
-            <w:tcW w:w="1812" w:type="dxa"/>
+            <w:tcW w:w="2501" w:type="dxa"/>
           </w:tcPr>
           <w:p/>
         </w:tc>
         <w:tc>
           <w:tcPr>
-            <w:tcW w:w="1812" w:type="dxa"/>
-          </w:tcPr>
-          <w:p>
-            <w:pPr>
-              <w:cnfStyle w:val="000000100000" w:firstRow="0" w:lastRow="0" w:firstColumn="0" w:lastColumn="0" w:oddVBand="0" w:evenVBand="0" w:oddHBand="1" w:evenHBand="0" w:firstRowFirstColumn="0" w:firstRowLastColumn="0" w:lastRowFirstColumn="0" w:lastRowLastColumn="0"/>
-            </w:pPr>
-          </w:p>
-        </w:tc>
-        <w:tc>
-          <w:tcPr>
-            <w:tcW w:w="1812" w:type="dxa"/>
-          </w:tcPr>
-          <w:p>
-            <w:pPr>
-              <w:cnfStyle w:val="000000100000" w:firstRow="0" w:lastRow="0" w:firstColumn="0" w:lastColumn="0" w:oddVBand="0" w:evenVBand="0" w:oddHBand="1" w:evenHBand="0" w:firstRowFirstColumn="0" w:firstRowLastColumn="0" w:lastRowFirstColumn="0" w:lastRowLastColumn="0"/>
-            </w:pPr>
-          </w:p>
-        </w:tc>
-        <w:tc>
-          <w:tcPr>
-            <w:tcW w:w="1813" w:type="dxa"/>
-          </w:tcPr>
-          <w:p>
-            <w:pPr>
-              <w:cnfStyle w:val="000000100000" w:firstRow="0" w:lastRow="0" w:firstColumn="0" w:lastColumn="0" w:oddVBand="0" w:evenVBand="0" w:oddHBand="1" w:evenHBand="0" w:firstRowFirstColumn="0" w:firstRowLastColumn="0" w:lastRowFirstColumn="0" w:lastRowLastColumn="0"/>
-            </w:pPr>
-          </w:p>
-        </w:tc>
-        <w:tc>
-          <w:tcPr>
-            <w:tcW w:w="1813" w:type="dxa"/>
+            <w:tcW w:w="1741" w:type="dxa"/>
+          </w:tcPr>
+          <w:p>
+            <w:pPr>
+              <w:cnfStyle w:val="000000100000" w:firstRow="0" w:lastRow="0" w:firstColumn="0" w:lastColumn="0" w:oddVBand="0" w:evenVBand="0" w:oddHBand="1" w:evenHBand="0" w:firstRowFirstColumn="0" w:firstRowLastColumn="0" w:lastRowFirstColumn="0" w:lastRowLastColumn="0"/>
+            </w:pPr>
+          </w:p>
+        </w:tc>
+        <w:tc>
+          <w:tcPr>
+            <w:tcW w:w="1476" w:type="dxa"/>
+          </w:tcPr>
+          <w:p>
+            <w:pPr>
+              <w:cnfStyle w:val="000000100000" w:firstRow="0" w:lastRow="0" w:firstColumn="0" w:lastColumn="0" w:oddVBand="0" w:evenVBand="0" w:oddHBand="1" w:evenHBand="0" w:firstRowFirstColumn="0" w:firstRowLastColumn="0" w:lastRowFirstColumn="0" w:lastRowLastColumn="0"/>
+            </w:pPr>
+          </w:p>
+        </w:tc>
+        <w:tc>
+          <w:tcPr>
+            <w:tcW w:w="1637" w:type="dxa"/>
+          </w:tcPr>
+          <w:p>
+            <w:pPr>
+              <w:cnfStyle w:val="000000100000" w:firstRow="0" w:lastRow="0" w:firstColumn="0" w:lastColumn="0" w:oddVBand="0" w:evenVBand="0" w:oddHBand="1" w:evenHBand="0" w:firstRowFirstColumn="0" w:firstRowLastColumn="0" w:lastRowFirstColumn="0" w:lastRowLastColumn="0"/>
+            </w:pPr>
+          </w:p>
+        </w:tc>
+        <w:tc>
+          <w:tcPr>
+            <w:tcW w:w="1707" w:type="dxa"/>
           </w:tcPr>
           <w:p>
             <w:pPr>
@@ -2462,43 +2715,362 @@
         <w:tc>
           <w:tcPr>
             <w:cnfStyle w:val="001000000000" w:firstRow="0" w:lastRow="0" w:firstColumn="1" w:lastColumn="0" w:oddVBand="0" w:evenVBand="0" w:oddHBand="0" w:evenHBand="0" w:firstRowFirstColumn="0" w:firstRowLastColumn="0" w:lastRowFirstColumn="0" w:lastRowLastColumn="0"/>
-            <w:tcW w:w="1812" w:type="dxa"/>
+            <w:tcW w:w="2501" w:type="dxa"/>
+          </w:tcPr>
+          <w:p>
+            <w:r>
+              <w:t>Author_id</w:t>
+            </w:r>
+          </w:p>
+        </w:tc>
+        <w:tc>
+          <w:tcPr>
+            <w:tcW w:w="1741" w:type="dxa"/>
+          </w:tcPr>
+          <w:p>
+            <w:pPr>
+              <w:cnfStyle w:val="000000000000" w:firstRow="0" w:lastRow="0" w:firstColumn="0" w:lastColumn="0" w:oddVBand="0" w:evenVBand="0" w:oddHBand="0" w:evenHBand="0" w:firstRowFirstColumn="0" w:firstRowLastColumn="0" w:lastRowFirstColumn="0" w:lastRowLastColumn="0"/>
+            </w:pPr>
+          </w:p>
+        </w:tc>
+        <w:tc>
+          <w:tcPr>
+            <w:tcW w:w="1476" w:type="dxa"/>
+          </w:tcPr>
+          <w:p>
+            <w:pPr>
+              <w:cnfStyle w:val="000000000000" w:firstRow="0" w:lastRow="0" w:firstColumn="0" w:lastColumn="0" w:oddVBand="0" w:evenVBand="0" w:oddHBand="0" w:evenHBand="0" w:firstRowFirstColumn="0" w:firstRowLastColumn="0" w:lastRowFirstColumn="0" w:lastRowLastColumn="0"/>
+            </w:pPr>
+          </w:p>
+        </w:tc>
+        <w:tc>
+          <w:tcPr>
+            <w:tcW w:w="1637" w:type="dxa"/>
+          </w:tcPr>
+          <w:p>
+            <w:pPr>
+              <w:cnfStyle w:val="000000000000" w:firstRow="0" w:lastRow="0" w:firstColumn="0" w:lastColumn="0" w:oddVBand="0" w:evenVBand="0" w:oddHBand="0" w:evenHBand="0" w:firstRowFirstColumn="0" w:firstRowLastColumn="0" w:lastRowFirstColumn="0" w:lastRowLastColumn="0"/>
+            </w:pPr>
+          </w:p>
+        </w:tc>
+        <w:tc>
+          <w:tcPr>
+            <w:tcW w:w="1707" w:type="dxa"/>
+          </w:tcPr>
+          <w:p>
+            <w:pPr>
+              <w:cnfStyle w:val="000000000000" w:firstRow="0" w:lastRow="0" w:firstColumn="0" w:lastColumn="0" w:oddVBand="0" w:evenVBand="0" w:oddHBand="0" w:evenHBand="0" w:firstRowFirstColumn="0" w:firstRowLastColumn="0" w:lastRowFirstColumn="0" w:lastRowLastColumn="0"/>
+            </w:pPr>
+          </w:p>
+        </w:tc>
+      </w:tr>
+      <w:tr>
+        <w:trPr>
+          <w:cnfStyle w:val="000000100000" w:firstRow="0" w:lastRow="0" w:firstColumn="0" w:lastColumn="0" w:oddVBand="0" w:evenVBand="0" w:oddHBand="1" w:evenHBand="0" w:firstRowFirstColumn="0" w:firstRowLastColumn="0" w:lastRowFirstColumn="0" w:lastRowLastColumn="0"/>
+        </w:trPr>
+        <w:tc>
+          <w:tcPr>
+            <w:cnfStyle w:val="001000000000" w:firstRow="0" w:lastRow="0" w:firstColumn="1" w:lastColumn="0" w:oddVBand="0" w:evenVBand="0" w:oddHBand="0" w:evenHBand="0" w:firstRowFirstColumn="0" w:firstRowLastColumn="0" w:lastRowFirstColumn="0" w:lastRowLastColumn="0"/>
+            <w:tcW w:w="2501" w:type="dxa"/>
+          </w:tcPr>
+          <w:p>
+            <w:r>
+              <w:t>Author_name</w:t>
+            </w:r>
+          </w:p>
+        </w:tc>
+        <w:tc>
+          <w:tcPr>
+            <w:tcW w:w="1741" w:type="dxa"/>
+          </w:tcPr>
+          <w:p>
+            <w:pPr>
+              <w:cnfStyle w:val="000000100000" w:firstRow="0" w:lastRow="0" w:firstColumn="0" w:lastColumn="0" w:oddVBand="0" w:evenVBand="0" w:oddHBand="1" w:evenHBand="0" w:firstRowFirstColumn="0" w:firstRowLastColumn="0" w:lastRowFirstColumn="0" w:lastRowLastColumn="0"/>
+            </w:pPr>
+          </w:p>
+        </w:tc>
+        <w:tc>
+          <w:tcPr>
+            <w:tcW w:w="1476" w:type="dxa"/>
+          </w:tcPr>
+          <w:p>
+            <w:pPr>
+              <w:cnfStyle w:val="000000100000" w:firstRow="0" w:lastRow="0" w:firstColumn="0" w:lastColumn="0" w:oddVBand="0" w:evenVBand="0" w:oddHBand="1" w:evenHBand="0" w:firstRowFirstColumn="0" w:firstRowLastColumn="0" w:lastRowFirstColumn="0" w:lastRowLastColumn="0"/>
+            </w:pPr>
+          </w:p>
+        </w:tc>
+        <w:tc>
+          <w:tcPr>
+            <w:tcW w:w="1637" w:type="dxa"/>
+          </w:tcPr>
+          <w:p>
+            <w:pPr>
+              <w:cnfStyle w:val="000000100000" w:firstRow="0" w:lastRow="0" w:firstColumn="0" w:lastColumn="0" w:oddVBand="0" w:evenVBand="0" w:oddHBand="1" w:evenHBand="0" w:firstRowFirstColumn="0" w:firstRowLastColumn="0" w:lastRowFirstColumn="0" w:lastRowLastColumn="0"/>
+            </w:pPr>
+          </w:p>
+        </w:tc>
+        <w:tc>
+          <w:tcPr>
+            <w:tcW w:w="1707" w:type="dxa"/>
+          </w:tcPr>
+          <w:p>
+            <w:pPr>
+              <w:cnfStyle w:val="000000100000" w:firstRow="0" w:lastRow="0" w:firstColumn="0" w:lastColumn="0" w:oddVBand="0" w:evenVBand="0" w:oddHBand="1" w:evenHBand="0" w:firstRowFirstColumn="0" w:firstRowLastColumn="0" w:lastRowFirstColumn="0" w:lastRowLastColumn="0"/>
+            </w:pPr>
+          </w:p>
+        </w:tc>
+      </w:tr>
+      <w:tr>
+        <w:tc>
+          <w:tcPr>
+            <w:cnfStyle w:val="001000000000" w:firstRow="0" w:lastRow="0" w:firstColumn="1" w:lastColumn="0" w:oddVBand="0" w:evenVBand="0" w:oddHBand="0" w:evenHBand="0" w:firstRowFirstColumn="0" w:firstRowLastColumn="0" w:lastRowFirstColumn="0" w:lastRowLastColumn="0"/>
+            <w:tcW w:w="2501" w:type="dxa"/>
           </w:tcPr>
           <w:p/>
         </w:tc>
         <w:tc>
           <w:tcPr>
-            <w:tcW w:w="1812" w:type="dxa"/>
-          </w:tcPr>
-          <w:p>
-            <w:pPr>
-              <w:cnfStyle w:val="000000000000" w:firstRow="0" w:lastRow="0" w:firstColumn="0" w:lastColumn="0" w:oddVBand="0" w:evenVBand="0" w:oddHBand="0" w:evenHBand="0" w:firstRowFirstColumn="0" w:firstRowLastColumn="0" w:lastRowFirstColumn="0" w:lastRowLastColumn="0"/>
-            </w:pPr>
-          </w:p>
-        </w:tc>
-        <w:tc>
-          <w:tcPr>
-            <w:tcW w:w="1812" w:type="dxa"/>
-          </w:tcPr>
-          <w:p>
-            <w:pPr>
-              <w:cnfStyle w:val="000000000000" w:firstRow="0" w:lastRow="0" w:firstColumn="0" w:lastColumn="0" w:oddVBand="0" w:evenVBand="0" w:oddHBand="0" w:evenHBand="0" w:firstRowFirstColumn="0" w:firstRowLastColumn="0" w:lastRowFirstColumn="0" w:lastRowLastColumn="0"/>
-            </w:pPr>
-          </w:p>
-        </w:tc>
-        <w:tc>
-          <w:tcPr>
-            <w:tcW w:w="1813" w:type="dxa"/>
-          </w:tcPr>
-          <w:p>
-            <w:pPr>
-              <w:cnfStyle w:val="000000000000" w:firstRow="0" w:lastRow="0" w:firstColumn="0" w:lastColumn="0" w:oddVBand="0" w:evenVBand="0" w:oddHBand="0" w:evenHBand="0" w:firstRowFirstColumn="0" w:firstRowLastColumn="0" w:lastRowFirstColumn="0" w:lastRowLastColumn="0"/>
-            </w:pPr>
-          </w:p>
-        </w:tc>
-        <w:tc>
-          <w:tcPr>
-            <w:tcW w:w="1813" w:type="dxa"/>
+            <w:tcW w:w="1741" w:type="dxa"/>
+          </w:tcPr>
+          <w:p>
+            <w:pPr>
+              <w:cnfStyle w:val="000000000000" w:firstRow="0" w:lastRow="0" w:firstColumn="0" w:lastColumn="0" w:oddVBand="0" w:evenVBand="0" w:oddHBand="0" w:evenHBand="0" w:firstRowFirstColumn="0" w:firstRowLastColumn="0" w:lastRowFirstColumn="0" w:lastRowLastColumn="0"/>
+            </w:pPr>
+          </w:p>
+        </w:tc>
+        <w:tc>
+          <w:tcPr>
+            <w:tcW w:w="1476" w:type="dxa"/>
+          </w:tcPr>
+          <w:p>
+            <w:pPr>
+              <w:cnfStyle w:val="000000000000" w:firstRow="0" w:lastRow="0" w:firstColumn="0" w:lastColumn="0" w:oddVBand="0" w:evenVBand="0" w:oddHBand="0" w:evenHBand="0" w:firstRowFirstColumn="0" w:firstRowLastColumn="0" w:lastRowFirstColumn="0" w:lastRowLastColumn="0"/>
+            </w:pPr>
+          </w:p>
+        </w:tc>
+        <w:tc>
+          <w:tcPr>
+            <w:tcW w:w="1637" w:type="dxa"/>
+          </w:tcPr>
+          <w:p>
+            <w:pPr>
+              <w:cnfStyle w:val="000000000000" w:firstRow="0" w:lastRow="0" w:firstColumn="0" w:lastColumn="0" w:oddVBand="0" w:evenVBand="0" w:oddHBand="0" w:evenHBand="0" w:firstRowFirstColumn="0" w:firstRowLastColumn="0" w:lastRowFirstColumn="0" w:lastRowLastColumn="0"/>
+            </w:pPr>
+          </w:p>
+        </w:tc>
+        <w:tc>
+          <w:tcPr>
+            <w:tcW w:w="1707" w:type="dxa"/>
+          </w:tcPr>
+          <w:p>
+            <w:pPr>
+              <w:cnfStyle w:val="000000000000" w:firstRow="0" w:lastRow="0" w:firstColumn="0" w:lastColumn="0" w:oddVBand="0" w:evenVBand="0" w:oddHBand="0" w:evenHBand="0" w:firstRowFirstColumn="0" w:firstRowLastColumn="0" w:lastRowFirstColumn="0" w:lastRowLastColumn="0"/>
+            </w:pPr>
+          </w:p>
+        </w:tc>
+      </w:tr>
+      <w:tr>
+        <w:trPr>
+          <w:cnfStyle w:val="000000100000" w:firstRow="0" w:lastRow="0" w:firstColumn="0" w:lastColumn="0" w:oddVBand="0" w:evenVBand="0" w:oddHBand="1" w:evenHBand="0" w:firstRowFirstColumn="0" w:firstRowLastColumn="0" w:lastRowFirstColumn="0" w:lastRowLastColumn="0"/>
+        </w:trPr>
+        <w:tc>
+          <w:tcPr>
+            <w:cnfStyle w:val="001000000000" w:firstRow="0" w:lastRow="0" w:firstColumn="1" w:lastColumn="0" w:oddVBand="0" w:evenVBand="0" w:oddHBand="0" w:evenHBand="0" w:firstRowFirstColumn="0" w:firstRowLastColumn="0" w:lastRowFirstColumn="0" w:lastRowLastColumn="0"/>
+            <w:tcW w:w="2501" w:type="dxa"/>
+          </w:tcPr>
+          <w:p/>
+        </w:tc>
+        <w:tc>
+          <w:tcPr>
+            <w:tcW w:w="1741" w:type="dxa"/>
+          </w:tcPr>
+          <w:p>
+            <w:pPr>
+              <w:cnfStyle w:val="000000100000" w:firstRow="0" w:lastRow="0" w:firstColumn="0" w:lastColumn="0" w:oddVBand="0" w:evenVBand="0" w:oddHBand="1" w:evenHBand="0" w:firstRowFirstColumn="0" w:firstRowLastColumn="0" w:lastRowFirstColumn="0" w:lastRowLastColumn="0"/>
+            </w:pPr>
+          </w:p>
+        </w:tc>
+        <w:tc>
+          <w:tcPr>
+            <w:tcW w:w="1476" w:type="dxa"/>
+          </w:tcPr>
+          <w:p>
+            <w:pPr>
+              <w:cnfStyle w:val="000000100000" w:firstRow="0" w:lastRow="0" w:firstColumn="0" w:lastColumn="0" w:oddVBand="0" w:evenVBand="0" w:oddHBand="1" w:evenHBand="0" w:firstRowFirstColumn="0" w:firstRowLastColumn="0" w:lastRowFirstColumn="0" w:lastRowLastColumn="0"/>
+            </w:pPr>
+          </w:p>
+        </w:tc>
+        <w:tc>
+          <w:tcPr>
+            <w:tcW w:w="1637" w:type="dxa"/>
+          </w:tcPr>
+          <w:p>
+            <w:pPr>
+              <w:cnfStyle w:val="000000100000" w:firstRow="0" w:lastRow="0" w:firstColumn="0" w:lastColumn="0" w:oddVBand="0" w:evenVBand="0" w:oddHBand="1" w:evenHBand="0" w:firstRowFirstColumn="0" w:firstRowLastColumn="0" w:lastRowFirstColumn="0" w:lastRowLastColumn="0"/>
+            </w:pPr>
+          </w:p>
+        </w:tc>
+        <w:tc>
+          <w:tcPr>
+            <w:tcW w:w="1707" w:type="dxa"/>
+          </w:tcPr>
+          <w:p>
+            <w:pPr>
+              <w:cnfStyle w:val="000000100000" w:firstRow="0" w:lastRow="0" w:firstColumn="0" w:lastColumn="0" w:oddVBand="0" w:evenVBand="0" w:oddHBand="1" w:evenHBand="0" w:firstRowFirstColumn="0" w:firstRowLastColumn="0" w:lastRowFirstColumn="0" w:lastRowLastColumn="0"/>
+            </w:pPr>
+          </w:p>
+        </w:tc>
+      </w:tr>
+      <w:tr>
+        <w:tc>
+          <w:tcPr>
+            <w:cnfStyle w:val="001000000000" w:firstRow="0" w:lastRow="0" w:firstColumn="1" w:lastColumn="0" w:oddVBand="0" w:evenVBand="0" w:oddHBand="0" w:evenHBand="0" w:firstRowFirstColumn="0" w:firstRowLastColumn="0" w:lastRowFirstColumn="0" w:lastRowLastColumn="0"/>
+            <w:tcW w:w="2501" w:type="dxa"/>
+          </w:tcPr>
+          <w:p>
+            <w:r>
+              <w:t>Loan_date</w:t>
+            </w:r>
+          </w:p>
+        </w:tc>
+        <w:tc>
+          <w:tcPr>
+            <w:tcW w:w="1741" w:type="dxa"/>
+          </w:tcPr>
+          <w:p>
+            <w:pPr>
+              <w:cnfStyle w:val="000000000000" w:firstRow="0" w:lastRow="0" w:firstColumn="0" w:lastColumn="0" w:oddVBand="0" w:evenVBand="0" w:oddHBand="0" w:evenHBand="0" w:firstRowFirstColumn="0" w:firstRowLastColumn="0" w:lastRowFirstColumn="0" w:lastRowLastColumn="0"/>
+            </w:pPr>
+          </w:p>
+        </w:tc>
+        <w:tc>
+          <w:tcPr>
+            <w:tcW w:w="1476" w:type="dxa"/>
+          </w:tcPr>
+          <w:p>
+            <w:pPr>
+              <w:cnfStyle w:val="000000000000" w:firstRow="0" w:lastRow="0" w:firstColumn="0" w:lastColumn="0" w:oddVBand="0" w:evenVBand="0" w:oddHBand="0" w:evenHBand="0" w:firstRowFirstColumn="0" w:firstRowLastColumn="0" w:lastRowFirstColumn="0" w:lastRowLastColumn="0"/>
+            </w:pPr>
+          </w:p>
+        </w:tc>
+        <w:tc>
+          <w:tcPr>
+            <w:tcW w:w="1637" w:type="dxa"/>
+          </w:tcPr>
+          <w:p>
+            <w:pPr>
+              <w:cnfStyle w:val="000000000000" w:firstRow="0" w:lastRow="0" w:firstColumn="0" w:lastColumn="0" w:oddVBand="0" w:evenVBand="0" w:oddHBand="0" w:evenHBand="0" w:firstRowFirstColumn="0" w:firstRowLastColumn="0" w:lastRowFirstColumn="0" w:lastRowLastColumn="0"/>
+            </w:pPr>
+          </w:p>
+        </w:tc>
+        <w:tc>
+          <w:tcPr>
+            <w:tcW w:w="1707" w:type="dxa"/>
+          </w:tcPr>
+          <w:p>
+            <w:pPr>
+              <w:cnfStyle w:val="000000000000" w:firstRow="0" w:lastRow="0" w:firstColumn="0" w:lastColumn="0" w:oddVBand="0" w:evenVBand="0" w:oddHBand="0" w:evenHBand="0" w:firstRowFirstColumn="0" w:firstRowLastColumn="0" w:lastRowFirstColumn="0" w:lastRowLastColumn="0"/>
+            </w:pPr>
+          </w:p>
+        </w:tc>
+      </w:tr>
+      <w:tr>
+        <w:trPr>
+          <w:cnfStyle w:val="000000100000" w:firstRow="0" w:lastRow="0" w:firstColumn="0" w:lastColumn="0" w:oddVBand="0" w:evenVBand="0" w:oddHBand="1" w:evenHBand="0" w:firstRowFirstColumn="0" w:firstRowLastColumn="0" w:lastRowFirstColumn="0" w:lastRowLastColumn="0"/>
+        </w:trPr>
+        <w:tc>
+          <w:tcPr>
+            <w:cnfStyle w:val="001000000000" w:firstRow="0" w:lastRow="0" w:firstColumn="1" w:lastColumn="0" w:oddVBand="0" w:evenVBand="0" w:oddHBand="0" w:evenHBand="0" w:firstRowFirstColumn="0" w:firstRowLastColumn="0" w:lastRowFirstColumn="0" w:lastRowLastColumn="0"/>
+            <w:tcW w:w="2501" w:type="dxa"/>
+          </w:tcPr>
+          <w:p>
+            <w:r>
+              <w:t>Loan_date_return</w:t>
+            </w:r>
+          </w:p>
+        </w:tc>
+        <w:tc>
+          <w:tcPr>
+            <w:tcW w:w="1741" w:type="dxa"/>
+          </w:tcPr>
+          <w:p>
+            <w:pPr>
+              <w:cnfStyle w:val="000000100000" w:firstRow="0" w:lastRow="0" w:firstColumn="0" w:lastColumn="0" w:oddVBand="0" w:evenVBand="0" w:oddHBand="1" w:evenHBand="0" w:firstRowFirstColumn="0" w:firstRowLastColumn="0" w:lastRowFirstColumn="0" w:lastRowLastColumn="0"/>
+            </w:pPr>
+          </w:p>
+        </w:tc>
+        <w:tc>
+          <w:tcPr>
+            <w:tcW w:w="1476" w:type="dxa"/>
+          </w:tcPr>
+          <w:p>
+            <w:pPr>
+              <w:cnfStyle w:val="000000100000" w:firstRow="0" w:lastRow="0" w:firstColumn="0" w:lastColumn="0" w:oddVBand="0" w:evenVBand="0" w:oddHBand="1" w:evenHBand="0" w:firstRowFirstColumn="0" w:firstRowLastColumn="0" w:lastRowFirstColumn="0" w:lastRowLastColumn="0"/>
+            </w:pPr>
+          </w:p>
+        </w:tc>
+        <w:tc>
+          <w:tcPr>
+            <w:tcW w:w="1637" w:type="dxa"/>
+          </w:tcPr>
+          <w:p>
+            <w:pPr>
+              <w:cnfStyle w:val="000000100000" w:firstRow="0" w:lastRow="0" w:firstColumn="0" w:lastColumn="0" w:oddVBand="0" w:evenVBand="0" w:oddHBand="1" w:evenHBand="0" w:firstRowFirstColumn="0" w:firstRowLastColumn="0" w:lastRowFirstColumn="0" w:lastRowLastColumn="0"/>
+            </w:pPr>
+          </w:p>
+        </w:tc>
+        <w:tc>
+          <w:tcPr>
+            <w:tcW w:w="1707" w:type="dxa"/>
+          </w:tcPr>
+          <w:p>
+            <w:pPr>
+              <w:cnfStyle w:val="000000100000" w:firstRow="0" w:lastRow="0" w:firstColumn="0" w:lastColumn="0" w:oddVBand="0" w:evenVBand="0" w:oddHBand="1" w:evenHBand="0" w:firstRowFirstColumn="0" w:firstRowLastColumn="0" w:lastRowFirstColumn="0" w:lastRowLastColumn="0"/>
+            </w:pPr>
+          </w:p>
+        </w:tc>
+      </w:tr>
+      <w:tr>
+        <w:tc>
+          <w:tcPr>
+            <w:cnfStyle w:val="001000000000" w:firstRow="0" w:lastRow="0" w:firstColumn="1" w:lastColumn="0" w:oddVBand="0" w:evenVBand="0" w:oddHBand="0" w:evenHBand="0" w:firstRowFirstColumn="0" w:firstRowLastColumn="0" w:lastRowFirstColumn="0" w:lastRowLastColumn="0"/>
+            <w:tcW w:w="2501" w:type="dxa"/>
+          </w:tcPr>
+          <w:p/>
+        </w:tc>
+        <w:tc>
+          <w:tcPr>
+            <w:tcW w:w="1741" w:type="dxa"/>
+          </w:tcPr>
+          <w:p>
+            <w:pPr>
+              <w:cnfStyle w:val="000000000000" w:firstRow="0" w:lastRow="0" w:firstColumn="0" w:lastColumn="0" w:oddVBand="0" w:evenVBand="0" w:oddHBand="0" w:evenHBand="0" w:firstRowFirstColumn="0" w:firstRowLastColumn="0" w:lastRowFirstColumn="0" w:lastRowLastColumn="0"/>
+            </w:pPr>
+          </w:p>
+        </w:tc>
+        <w:tc>
+          <w:tcPr>
+            <w:tcW w:w="1476" w:type="dxa"/>
+          </w:tcPr>
+          <w:p>
+            <w:pPr>
+              <w:cnfStyle w:val="000000000000" w:firstRow="0" w:lastRow="0" w:firstColumn="0" w:lastColumn="0" w:oddVBand="0" w:evenVBand="0" w:oddHBand="0" w:evenHBand="0" w:firstRowFirstColumn="0" w:firstRowLastColumn="0" w:lastRowFirstColumn="0" w:lastRowLastColumn="0"/>
+            </w:pPr>
+          </w:p>
+        </w:tc>
+        <w:tc>
+          <w:tcPr>
+            <w:tcW w:w="1637" w:type="dxa"/>
+          </w:tcPr>
+          <w:p>
+            <w:pPr>
+              <w:cnfStyle w:val="000000000000" w:firstRow="0" w:lastRow="0" w:firstColumn="0" w:lastColumn="0" w:oddVBand="0" w:evenVBand="0" w:oddHBand="0" w:evenHBand="0" w:firstRowFirstColumn="0" w:firstRowLastColumn="0" w:lastRowFirstColumn="0" w:lastRowLastColumn="0"/>
+            </w:pPr>
+          </w:p>
+        </w:tc>
+        <w:tc>
+          <w:tcPr>
+            <w:tcW w:w="1707" w:type="dxa"/>
           </w:tcPr>
           <w:p>
             <w:pPr>
@@ -2509,6 +3081,197 @@
       </w:tr>
     </w:tbl>
     <w:p/>
+    <w:p>
+      <w:pPr>
+        <w:pStyle w:val="Titre2"/>
+      </w:pPr>
+      <w:r>
+        <w:t>Dépendances fonctionnelles</w:t>
+      </w:r>
+      <w:r>
+        <w:t xml:space="preserve"> simples</w:t>
+      </w:r>
+    </w:p>
+    <w:p>
+      <w:r>
+        <w:rPr>
+          <w:b/>
+          <w:bCs/>
+        </w:rPr>
+        <w:t>Client_id</w:t>
+      </w:r>
+      <w:r>
+        <w:t xml:space="preserve"> </w:t>
+      </w:r>
+      <w:r>
+        <w:sym w:font="Wingdings" w:char="F0E0"/>
+      </w:r>
+      <w:r>
+        <w:t xml:space="preserve"> Client_name, Client_adress, Client_deposit</w:t>
+      </w:r>
+    </w:p>
+    <w:p>
+      <w:r>
+        <w:rPr>
+          <w:b/>
+          <w:bCs/>
+        </w:rPr>
+        <w:t>Book_id</w:t>
+      </w:r>
+      <w:r>
+        <w:t xml:space="preserve"> </w:t>
+      </w:r>
+      <w:r>
+        <w:sym w:font="Wingdings" w:char="F0E0"/>
+      </w:r>
+      <w:r>
+        <w:t xml:space="preserve"> Book_title, Book_publisher, Book_purchase_date, Book_state</w:t>
+      </w:r>
+    </w:p>
+    <w:p>
+      <w:r>
+        <w:rPr>
+          <w:b/>
+          <w:bCs/>
+        </w:rPr>
+        <w:t>Author_id</w:t>
+      </w:r>
+      <w:r>
+        <w:t xml:space="preserve"> </w:t>
+      </w:r>
+      <w:r>
+        <w:sym w:font="Wingdings" w:char="F0E0"/>
+      </w:r>
+      <w:r>
+        <w:t xml:space="preserve"> Author_name</w:t>
+      </w:r>
+    </w:p>
+    <w:p>
+      <w:pPr>
+        <w:pStyle w:val="Titre2"/>
+      </w:pPr>
+      <w:r>
+        <w:lastRenderedPageBreak/>
+        <w:t>Dépendances</w:t>
+      </w:r>
+      <w:r>
+        <w:t xml:space="preserve"> fonctionnelles composées</w:t>
+      </w:r>
+    </w:p>
+    <w:p>
+      <w:r>
+        <w:rPr>
+          <w:b/>
+          <w:bCs/>
+        </w:rPr>
+        <w:t>Client_id, Book_id, Loan_date</w:t>
+      </w:r>
+      <w:r>
+        <w:t xml:space="preserve"> </w:t>
+      </w:r>
+      <w:r>
+        <w:sym w:font="Wingdings" w:char="F0E0"/>
+      </w:r>
+      <w:r>
+        <w:t xml:space="preserve"> Loan_Return</w:t>
+      </w:r>
+    </w:p>
+    <w:p/>
+    <w:p/>
+    <w:p>
+      <w:r>
+        <w:t xml:space="preserve">1 livre est écrit par </w:t>
+      </w:r>
+      <w:r>
+        <w:rPr>
+          <w:highlight w:val="yellow"/>
+        </w:rPr>
+        <w:t>1 ou plusieurs</w:t>
+      </w:r>
+      <w:r>
+        <w:t xml:space="preserve"> auteurs</w:t>
+      </w:r>
+      <w:r>
+        <w:br/>
+      </w:r>
+      <w:r>
+        <w:t xml:space="preserve">1 auteur écrit </w:t>
+      </w:r>
+      <w:r>
+        <w:rPr>
+          <w:highlight w:val="yellow"/>
+        </w:rPr>
+        <w:t>1 ou plusieurs</w:t>
+      </w:r>
+      <w:r>
+        <w:t xml:space="preserve"> livres</w:t>
+      </w:r>
+    </w:p>
+    <w:p>
+      <w:r>
+        <w:t xml:space="preserve">1 livre est publié par </w:t>
+      </w:r>
+      <w:r>
+        <w:rPr>
+          <w:highlight w:val="yellow"/>
+        </w:rPr>
+        <w:t>0 ou 1</w:t>
+      </w:r>
+      <w:r>
+        <w:t xml:space="preserve"> éditeur</w:t>
+      </w:r>
+      <w:r>
+        <w:br/>
+        <w:t xml:space="preserve">1 éditeur publie </w:t>
+      </w:r>
+      <w:r>
+        <w:rPr>
+          <w:highlight w:val="yellow"/>
+        </w:rPr>
+        <w:t>1 ou plusieurs</w:t>
+      </w:r>
+      <w:r>
+        <w:t xml:space="preserve"> livres</w:t>
+      </w:r>
+    </w:p>
+    <w:p>
+      <w:r>
+        <w:t xml:space="preserve">1 client emprunte </w:t>
+      </w:r>
+      <w:r>
+        <w:rPr>
+          <w:highlight w:val="yellow"/>
+        </w:rPr>
+        <w:t>1 ou plusieurs</w:t>
+      </w:r>
+      <w:r>
+        <w:t xml:space="preserve"> livres</w:t>
+      </w:r>
+      <w:r>
+        <w:br/>
+        <w:t xml:space="preserve">1 livre est emprunté par </w:t>
+      </w:r>
+      <w:r>
+        <w:rPr>
+          <w:highlight w:val="yellow"/>
+        </w:rPr>
+        <w:t xml:space="preserve">0 ou </w:t>
+      </w:r>
+      <w:r>
+        <w:rPr>
+          <w:highlight w:val="yellow"/>
+        </w:rPr>
+        <w:t>plusieurs</w:t>
+      </w:r>
+      <w:r>
+        <w:t xml:space="preserve"> clients</w:t>
+      </w:r>
+    </w:p>
+    <w:p>
+      <w:r>
+        <w:t>1 emprunt est effectué par 1 client et concerne 1 livre</w:t>
+      </w:r>
+    </w:p>
     <w:p/>
     <w:sectPr>
       <w:pgSz w:w="11906" w:h="16838"/>
@@ -3409,7 +4172,6 @@
     <w:next w:val="Normal"/>
     <w:link w:val="Titre2Car"/>
     <w:uiPriority w:val="9"/>
-    <w:semiHidden/>
     <w:unhideWhenUsed/>
     <w:qFormat/>
     <w:rsid w:val="006320A0"/>
@@ -3625,7 +4387,6 @@
     <w:basedOn w:val="Policepardfaut"/>
     <w:link w:val="Titre2"/>
     <w:uiPriority w:val="9"/>
-    <w:semiHidden/>
     <w:rsid w:val="006320A0"/>
     <w:rPr>
       <w:rFonts w:asciiTheme="majorHAnsi" w:eastAsiaTheme="majorEastAsia" w:hAnsiTheme="majorHAnsi" w:cstheme="majorBidi"/>

</xml_diff>